<commit_message>
adds tests for countPositive and addCommasToDigitString
</commit_message>
<xml_diff>
--- a/assignments/HW-1/documents/HW1.docx
+++ b/assignments/HW-1/documents/HW1.docx
@@ -648,7 +648,7 @@
           <w:sz w:val="19"/>
           <w:szCs w:val="19"/>
         </w:rPr>
-        <w:t>x = [2, 3, 5] and y =2, expected = 0, actual: -1</w:t>
+        <w:t>x = [2, 3, 5] and y =2, i=2,  x[i]=5, x.length=3</w:t>
       </w:r>
     </w:p>
     <w:p>
@@ -674,6 +674,69 @@
           <w:color w:val="000000"/>
           <w:sz w:val="19"/>
           <w:szCs w:val="19"/>
+        </w:rPr>
+        <w:t>x = [2, 3, 5] and y =2, i=</w:t>
+      </w:r>
+      <w:r>
+        <w:rPr>
+          <w:rFonts w:eastAsia="Times New Roman" w:cs="Times New Roman" w:ascii="Verdana" w:hAnsi="Verdana"/>
+          <w:color w:val="000000"/>
+          <w:sz w:val="19"/>
+          <w:szCs w:val="19"/>
+        </w:rPr>
+        <w:t>1</w:t>
+      </w:r>
+      <w:r>
+        <w:rPr>
+          <w:rFonts w:eastAsia="Times New Roman" w:cs="Times New Roman" w:ascii="Verdana" w:hAnsi="Verdana"/>
+          <w:color w:val="000000"/>
+          <w:sz w:val="19"/>
+          <w:szCs w:val="19"/>
+        </w:rPr>
+        <w:t>,  x[i]=</w:t>
+      </w:r>
+      <w:r>
+        <w:rPr>
+          <w:rFonts w:eastAsia="Times New Roman" w:cs="Times New Roman" w:ascii="Verdana" w:hAnsi="Verdana"/>
+          <w:color w:val="000000"/>
+          <w:sz w:val="19"/>
+          <w:szCs w:val="19"/>
+        </w:rPr>
+        <w:t>3</w:t>
+      </w:r>
+      <w:r>
+        <w:rPr>
+          <w:rFonts w:eastAsia="Times New Roman" w:cs="Times New Roman" w:ascii="Verdana" w:hAnsi="Verdana"/>
+          <w:color w:val="000000"/>
+          <w:sz w:val="19"/>
+          <w:szCs w:val="19"/>
+        </w:rPr>
+        <w:t>, x.length=3</w:t>
+      </w:r>
+    </w:p>
+    <w:p>
+      <w:pPr>
+        <w:pStyle w:val="ListParagraph"/>
+        <w:numPr>
+          <w:ilvl w:val="1"/>
+          <w:numId w:val="2"/>
+        </w:numPr>
+        <w:shd w:val="clear" w:color="auto" w:fill="FFFFFF"/>
+        <w:spacing w:lineRule="auto" w:line="240" w:before="0" w:after="240"/>
+        <w:contextualSpacing/>
+        <w:rPr>
+          <w:rFonts w:ascii="Verdana" w:hAnsi="Verdana" w:eastAsia="Times New Roman" w:cs="Times New Roman"/>
+          <w:color w:val="000000"/>
+          <w:sz w:val="19"/>
+          <w:szCs w:val="19"/>
+        </w:rPr>
+      </w:pPr>
+      <w:r>
+        <w:rPr>
+          <w:rFonts w:eastAsia="Times New Roman" w:cs="Times New Roman" w:ascii="Verdana" w:hAnsi="Verdana"/>
+          <w:color w:val="000000"/>
+          <w:sz w:val="19"/>
+          <w:szCs w:val="19"/>
           <w:shd w:fill="FFFF00" w:val="clear"/>
         </w:rPr>
         <w:t>i=0; 0&gt;0 false</w:t>
@@ -686,6 +749,33 @@
           <w:szCs w:val="19"/>
         </w:rPr>
         <w:t xml:space="preserve"> → return -1</w:t>
+      </w:r>
+    </w:p>
+    <w:p>
+      <w:pPr>
+        <w:pStyle w:val="ListParagraph"/>
+        <w:numPr>
+          <w:ilvl w:val="1"/>
+          <w:numId w:val="2"/>
+        </w:numPr>
+        <w:shd w:val="clear" w:color="auto" w:fill="FFFFFF"/>
+        <w:spacing w:lineRule="auto" w:line="240" w:before="0" w:after="240"/>
+        <w:contextualSpacing/>
+        <w:rPr>
+          <w:rFonts w:ascii="Verdana" w:hAnsi="Verdana" w:eastAsia="Times New Roman" w:cs="Times New Roman"/>
+          <w:color w:val="000000"/>
+          <w:sz w:val="19"/>
+          <w:szCs w:val="19"/>
+        </w:rPr>
+      </w:pPr>
+      <w:r>
+        <w:rPr>
+          <w:rFonts w:eastAsia="Times New Roman" w:cs="Times New Roman" w:ascii="Verdana" w:hAnsi="Verdana"/>
+          <w:color w:val="000000"/>
+          <w:sz w:val="19"/>
+          <w:szCs w:val="19"/>
+        </w:rPr>
+        <w:t>expected = 0, actual: -1</w:t>
       </w:r>
     </w:p>
     <w:p>
@@ -2092,16 +2182,7 @@
           <w:sz w:val="19"/>
           <w:szCs w:val="19"/>
         </w:rPr>
-        <w:t xml:space="preserve">str=”Software”, word=”Software”, Reference </w:t>
-      </w:r>
-      <w:r>
-        <w:rPr>
-          <w:rFonts w:eastAsia="Times New Roman" w:cs="Times New Roman" w:ascii="Verdana" w:hAnsi="Verdana"/>
-          <w:color w:val="000000"/>
-          <w:sz w:val="19"/>
-          <w:szCs w:val="19"/>
-        </w:rPr>
-        <w:t>are compared and found not to be equal.</w:t>
+        <w:t>str=”Software”, word=”Software”, Reference are compared and found not to be equal.</w:t>
       </w:r>
     </w:p>
     <w:p>
@@ -2128,7 +2209,44 @@
           <w:sz w:val="19"/>
           <w:szCs w:val="19"/>
         </w:rPr>
-        <w:t>count=0;</w:t>
+        <w:t>Count=0;</w:t>
+      </w:r>
+    </w:p>
+    <w:p>
+      <w:pPr>
+        <w:pStyle w:val="ListParagraph"/>
+        <w:shd w:val="clear" w:color="auto" w:fill="FFFFFF"/>
+        <w:spacing w:lineRule="auto" w:line="240" w:before="0" w:after="240"/>
+        <w:contextualSpacing/>
+        <w:rPr>
+          <w:rFonts w:ascii="Verdana" w:hAnsi="Verdana" w:eastAsia="Times New Roman" w:cs="Times New Roman"/>
+          <w:color w:val="000000"/>
+          <w:sz w:val="19"/>
+          <w:szCs w:val="19"/>
+        </w:rPr>
+      </w:pPr>
+      <w:r>
+        <w:rPr>
+          <w:rFonts w:eastAsia="Times New Roman" w:cs="Times New Roman" w:ascii="Verdana" w:hAnsi="Verdana"/>
+          <w:color w:val="000000"/>
+          <w:sz w:val="19"/>
+          <w:szCs w:val="19"/>
+        </w:rPr>
+      </w:r>
+      <w:r>
+        <w:br w:type="page"/>
+      </w:r>
+    </w:p>
+    <w:p>
+      <w:pPr>
+        <w:pStyle w:val="ListParagraph"/>
+        <w:shd w:val="clear" w:color="auto" w:fill="FFFFFF"/>
+        <w:spacing w:lineRule="auto" w:line="240" w:before="0" w:after="240"/>
+        <w:contextualSpacing/>
+        <w:rPr/>
+      </w:pPr>
+      <w:r>
+        <w:rPr/>
       </w:r>
     </w:p>
     <w:p>
@@ -2525,40 +2643,7 @@
                 <w:shd w:fill="FFFF00" w:val="clear"/>
                 <w:lang w:val="en-US" w:eastAsia="en-US" w:bidi="ar-SA"/>
               </w:rPr>
-              <w:t>word.</w:t>
-            </w:r>
-            <w:r>
-              <w:rPr>
-                <w:color w:val="000000"/>
-                <w:kern w:val="0"/>
-                <w:sz w:val="23"/>
-                <w:szCs w:val="23"/>
-                <w:shd w:fill="FFFF00" w:val="clear"/>
-                <w:lang w:val="en-US" w:eastAsia="en-US" w:bidi="ar-SA"/>
-              </w:rPr>
-              <w:t>equals(</w:t>
-            </w:r>
-            <w:r>
-              <w:rPr>
-                <w:color w:val="000000"/>
-                <w:kern w:val="0"/>
-                <w:sz w:val="23"/>
-                <w:szCs w:val="23"/>
-                <w:shd w:fill="FFFF00" w:val="clear"/>
-                <w:lang w:val="en-US" w:eastAsia="en-US" w:bidi="ar-SA"/>
-              </w:rPr>
-              <w:t>str</w:t>
-            </w:r>
-            <w:r>
-              <w:rPr>
-                <w:color w:val="000000"/>
-                <w:kern w:val="0"/>
-                <w:sz w:val="23"/>
-                <w:szCs w:val="23"/>
-                <w:shd w:fill="FFFF00" w:val="clear"/>
-                <w:lang w:val="en-US" w:eastAsia="en-US" w:bidi="ar-SA"/>
-              </w:rPr>
-              <w:t>)</w:t>
+              <w:t>word.equals(str)</w:t>
             </w:r>
             <w:r>
               <w:rPr>
@@ -2752,136 +2837,51 @@
           <w:sz w:val="23"/>
           <w:szCs w:val="23"/>
         </w:rPr>
-      </w:r>
-    </w:p>
-    <w:p>
-      <w:pPr>
-        <w:pStyle w:val="ListParagraph"/>
-        <w:rPr>
-          <w:i/>
-          <w:i/>
-          <w:iCs/>
-          <w:color w:val="808080"/>
-          <w:sz w:val="23"/>
-          <w:szCs w:val="23"/>
-        </w:rPr>
-      </w:pPr>
-      <w:r>
-        <w:rPr>
-          <w:i/>
-          <w:iCs/>
-          <w:color w:val="808080"/>
-          <w:sz w:val="23"/>
-          <w:szCs w:val="23"/>
-        </w:rPr>
-      </w:r>
-    </w:p>
-    <w:p>
-      <w:pPr>
-        <w:pStyle w:val="Normal"/>
-        <w:shd w:val="clear" w:color="auto" w:fill="FFFFFF"/>
-        <w:spacing w:lineRule="auto" w:line="240" w:before="0" w:after="240"/>
-        <w:jc w:val="center"/>
-        <w:rPr>
-          <w:rFonts w:ascii="Verdana" w:hAnsi="Verdana" w:eastAsia="Times New Roman" w:cs="Times New Roman"/>
-          <w:color w:val="000000"/>
-          <w:sz w:val="19"/>
-          <w:szCs w:val="19"/>
-        </w:rPr>
-      </w:pPr>
-      <w:r>
-        <w:rPr>
-          <w:rFonts w:eastAsia="Times New Roman" w:cs="Times New Roman" w:ascii="Verdana" w:hAnsi="Verdana"/>
-          <w:color w:val="000000"/>
-          <w:sz w:val="19"/>
-          <w:szCs w:val="19"/>
-        </w:rPr>
-      </w:r>
-    </w:p>
-    <w:p>
-      <w:pPr>
-        <w:pStyle w:val="Normal"/>
-        <w:shd w:val="clear" w:color="auto" w:fill="FFFFFF"/>
-        <w:spacing w:lineRule="auto" w:line="240" w:before="0" w:after="240"/>
-        <w:jc w:val="center"/>
-        <w:rPr>
-          <w:rFonts w:ascii="Verdana" w:hAnsi="Verdana" w:eastAsia="Times New Roman" w:cs="Times New Roman"/>
-          <w:color w:val="000000"/>
-          <w:sz w:val="19"/>
-          <w:szCs w:val="19"/>
-        </w:rPr>
-      </w:pPr>
-      <w:r>
-        <w:rPr>
-          <w:rFonts w:eastAsia="Times New Roman" w:cs="Times New Roman" w:ascii="Verdana" w:hAnsi="Verdana"/>
-          <w:color w:val="000000"/>
-          <w:sz w:val="19"/>
-          <w:szCs w:val="19"/>
-        </w:rPr>
-      </w:r>
-    </w:p>
-    <w:p>
-      <w:pPr>
-        <w:pStyle w:val="Normal"/>
-        <w:shd w:val="clear" w:color="auto" w:fill="FFFFFF"/>
-        <w:spacing w:lineRule="auto" w:line="240" w:before="0" w:after="240"/>
-        <w:jc w:val="center"/>
-        <w:rPr>
-          <w:rFonts w:ascii="Verdana" w:hAnsi="Verdana" w:eastAsia="Times New Roman" w:cs="Times New Roman"/>
-          <w:color w:val="000000"/>
-          <w:sz w:val="19"/>
-          <w:szCs w:val="19"/>
-        </w:rPr>
-      </w:pPr>
-      <w:r>
-        <w:rPr>
-          <w:rFonts w:eastAsia="Times New Roman" w:cs="Times New Roman" w:ascii="Verdana" w:hAnsi="Verdana"/>
-          <w:color w:val="000000"/>
-          <w:sz w:val="19"/>
-          <w:szCs w:val="19"/>
-        </w:rPr>
-      </w:r>
-    </w:p>
-    <w:p>
-      <w:pPr>
-        <w:pStyle w:val="Normal"/>
-        <w:shd w:val="clear" w:color="auto" w:fill="FFFFFF"/>
-        <w:spacing w:lineRule="auto" w:line="240" w:before="0" w:after="240"/>
-        <w:rPr>
-          <w:rFonts w:ascii="Verdana" w:hAnsi="Verdana" w:eastAsia="Times New Roman" w:cs="Times New Roman"/>
-          <w:color w:val="000000"/>
-          <w:sz w:val="19"/>
-          <w:szCs w:val="19"/>
-        </w:rPr>
-      </w:pPr>
-      <w:r>
-        <w:rPr>
-          <w:rFonts w:eastAsia="Times New Roman" w:cs="Times New Roman" w:ascii="Verdana" w:hAnsi="Verdana"/>
-          <w:color w:val="000000"/>
-          <w:sz w:val="19"/>
-          <w:szCs w:val="19"/>
-        </w:rPr>
-      </w:r>
-    </w:p>
-    <w:p>
-      <w:pPr>
-        <w:pStyle w:val="Normal"/>
-        <w:shd w:val="clear" w:color="auto" w:fill="FFFFFF"/>
-        <w:spacing w:lineRule="auto" w:line="240" w:before="0" w:after="240"/>
-        <w:rPr>
-          <w:rFonts w:ascii="Verdana" w:hAnsi="Verdana" w:eastAsia="Times New Roman" w:cs="Times New Roman"/>
-          <w:color w:val="000000"/>
-          <w:sz w:val="19"/>
-          <w:szCs w:val="19"/>
-        </w:rPr>
-      </w:pPr>
-      <w:r>
-        <w:rPr>
-          <w:rFonts w:eastAsia="Times New Roman" w:cs="Times New Roman" w:ascii="Verdana" w:hAnsi="Verdana"/>
-          <w:color w:val="000000"/>
-          <w:sz w:val="19"/>
-          <w:szCs w:val="19"/>
-        </w:rPr>
+        <w:drawing>
+          <wp:anchor behindDoc="0" distT="0" distB="0" distL="0" distR="0" simplePos="0" locked="0" layoutInCell="0" allowOverlap="1" relativeHeight="3">
+            <wp:simplePos x="0" y="0"/>
+            <wp:positionH relativeFrom="column">
+              <wp:align>center</wp:align>
+            </wp:positionH>
+            <wp:positionV relativeFrom="paragraph">
+              <wp:posOffset>635</wp:posOffset>
+            </wp:positionV>
+            <wp:extent cx="6355080" cy="3574415"/>
+            <wp:effectExtent l="0" t="0" r="0" b="0"/>
+            <wp:wrapSquare wrapText="largest"/>
+            <wp:docPr id="2" name="Image2" descr=""/>
+            <wp:cNvGraphicFramePr>
+              <a:graphicFrameLocks xmlns:a="http://schemas.openxmlformats.org/drawingml/2006/main" noChangeAspect="1"/>
+            </wp:cNvGraphicFramePr>
+            <a:graphic xmlns:a="http://schemas.openxmlformats.org/drawingml/2006/main">
+              <a:graphicData uri="http://schemas.openxmlformats.org/drawingml/2006/picture">
+                <pic:pic xmlns:pic="http://schemas.openxmlformats.org/drawingml/2006/picture">
+                  <pic:nvPicPr>
+                    <pic:cNvPr id="2" name="Image2" descr=""/>
+                    <pic:cNvPicPr>
+                      <a:picLocks noChangeAspect="1" noChangeArrowheads="1"/>
+                    </pic:cNvPicPr>
+                  </pic:nvPicPr>
+                  <pic:blipFill>
+                    <a:blip r:embed="rId3"/>
+                    <a:stretch>
+                      <a:fillRect/>
+                    </a:stretch>
+                  </pic:blipFill>
+                  <pic:spPr bwMode="auto">
+                    <a:xfrm>
+                      <a:off x="0" y="0"/>
+                      <a:ext cx="6355080" cy="3574415"/>
+                    </a:xfrm>
+                    <a:prstGeom prst="rect">
+                      <a:avLst/>
+                    </a:prstGeom>
+                  </pic:spPr>
+                </pic:pic>
+              </a:graphicData>
+            </a:graphic>
+          </wp:anchor>
+        </w:drawing>
       </w:r>
     </w:p>
     <w:p>
@@ -2986,7 +2986,7 @@
       <w:pPr>
         <w:pStyle w:val="ListParagraph"/>
         <w:numPr>
-          <w:ilvl w:val="0"/>
+          <w:ilvl w:val="1"/>
           <w:numId w:val="6"/>
         </w:numPr>
         <w:shd w:val="clear" w:color="auto" w:fill="FFFFFF"/>
@@ -3006,7 +3006,34 @@
           <w:sz w:val="19"/>
           <w:szCs w:val="19"/>
         </w:rPr>
-        <w:t>If possible, give a test case that does not execute the fault. If not, briefly explain why not.</w:t>
+        <w:t>The function is meant to count the number of positive elements in a supplied array.  The function counts zero as a positive value.</w:t>
+      </w:r>
+    </w:p>
+    <w:p>
+      <w:pPr>
+        <w:pStyle w:val="ListParagraph"/>
+        <w:numPr>
+          <w:ilvl w:val="1"/>
+          <w:numId w:val="6"/>
+        </w:numPr>
+        <w:shd w:val="clear" w:color="auto" w:fill="FFFFFF"/>
+        <w:spacing w:lineRule="auto" w:line="240" w:before="0" w:after="240"/>
+        <w:contextualSpacing/>
+        <w:rPr>
+          <w:rFonts w:ascii="Verdana" w:hAnsi="Verdana" w:eastAsia="Times New Roman" w:cs="Times New Roman"/>
+          <w:color w:val="000000"/>
+          <w:sz w:val="19"/>
+          <w:szCs w:val="19"/>
+        </w:rPr>
+      </w:pPr>
+      <w:r>
+        <w:rPr>
+          <w:rFonts w:eastAsia="Times New Roman" w:cs="Times New Roman" w:ascii="Verdana" w:hAnsi="Verdana"/>
+          <w:color w:val="000000"/>
+          <w:sz w:val="19"/>
+          <w:szCs w:val="19"/>
+        </w:rPr>
+        <w:t>I would change the if statement’s condition from x[i] &gt;= 0 to x[i] &gt; 0 .</w:t>
       </w:r>
     </w:p>
     <w:p>
@@ -3033,7 +3060,34 @@
           <w:sz w:val="19"/>
           <w:szCs w:val="19"/>
         </w:rPr>
-        <w:t>If possible, give a test case that executes the fault, but does not result in an error state. If not, briefly explain why not.</w:t>
+        <w:t>If possible, give a test case that does not execute the fault. If not, briefly explain why not.</w:t>
+      </w:r>
+    </w:p>
+    <w:p>
+      <w:pPr>
+        <w:pStyle w:val="ListParagraph"/>
+        <w:numPr>
+          <w:ilvl w:val="1"/>
+          <w:numId w:val="6"/>
+        </w:numPr>
+        <w:shd w:val="clear" w:color="auto" w:fill="FFFFFF"/>
+        <w:spacing w:lineRule="auto" w:line="240" w:before="0" w:after="240"/>
+        <w:contextualSpacing/>
+        <w:rPr>
+          <w:rFonts w:ascii="Verdana" w:hAnsi="Verdana" w:eastAsia="Times New Roman" w:cs="Times New Roman"/>
+          <w:color w:val="000000"/>
+          <w:sz w:val="19"/>
+          <w:szCs w:val="19"/>
+        </w:rPr>
+      </w:pPr>
+      <w:r>
+        <w:rPr>
+          <w:rFonts w:eastAsia="Times New Roman" w:cs="Times New Roman" w:ascii="Verdana" w:hAnsi="Verdana"/>
+          <w:color w:val="000000"/>
+          <w:sz w:val="19"/>
+          <w:szCs w:val="19"/>
+        </w:rPr>
+        <w:t>Null passed as the array and and empty array both bypass the fault.</w:t>
       </w:r>
     </w:p>
     <w:p>
@@ -3060,11 +3114,61 @@
           <w:sz w:val="19"/>
           <w:szCs w:val="19"/>
         </w:rPr>
-        <w:t>If possible give a test case that results in an error, but not a failure. If not, briefly explain why not. Hint: Don’t forget about the program counter.</w:t>
-      </w:r>
-      <w:r>
-        <w:rPr/>
-        <w:t xml:space="preserve"> </w:t>
+        <w:t>If possible, give a test case that executes the fault, but does not result in an error state. If not, briefly explain why not.</w:t>
+      </w:r>
+    </w:p>
+    <w:p>
+      <w:pPr>
+        <w:pStyle w:val="ListParagraph"/>
+        <w:numPr>
+          <w:ilvl w:val="1"/>
+          <w:numId w:val="6"/>
+        </w:numPr>
+        <w:shd w:val="clear" w:color="auto" w:fill="FFFFFF"/>
+        <w:spacing w:lineRule="auto" w:line="240" w:before="0" w:after="240"/>
+        <w:contextualSpacing/>
+        <w:rPr>
+          <w:rFonts w:ascii="Verdana" w:hAnsi="Verdana" w:eastAsia="Times New Roman" w:cs="Times New Roman"/>
+          <w:color w:val="000000"/>
+          <w:sz w:val="19"/>
+          <w:szCs w:val="19"/>
+        </w:rPr>
+      </w:pPr>
+      <w:r>
+        <w:rPr>
+          <w:rFonts w:eastAsia="Times New Roman" w:cs="Times New Roman" w:ascii="Verdana" w:hAnsi="Verdana"/>
+          <w:color w:val="000000"/>
+          <w:sz w:val="19"/>
+          <w:szCs w:val="19"/>
+        </w:rPr>
+        <w:t>x=[-4,-22,2,-2], count=1, i=2,x[i]=2,x.length=4</w:t>
+      </w:r>
+    </w:p>
+    <w:p>
+      <w:pPr>
+        <w:pStyle w:val="ListParagraph"/>
+        <w:numPr>
+          <w:ilvl w:val="1"/>
+          <w:numId w:val="6"/>
+        </w:numPr>
+        <w:shd w:val="clear" w:color="auto" w:fill="FFFFFF"/>
+        <w:spacing w:lineRule="auto" w:line="240" w:before="0" w:after="240"/>
+        <w:contextualSpacing/>
+        <w:rPr>
+          <w:rFonts w:ascii="Verdana" w:hAnsi="Verdana" w:eastAsia="Times New Roman" w:cs="Times New Roman"/>
+          <w:color w:val="000000"/>
+          <w:sz w:val="19"/>
+          <w:szCs w:val="19"/>
+        </w:rPr>
+      </w:pPr>
+      <w:r>
+        <w:rPr>
+          <w:rFonts w:eastAsia="Times New Roman" w:cs="Times New Roman" w:ascii="Verdana" w:hAnsi="Verdana"/>
+          <w:color w:val="000000"/>
+          <w:sz w:val="19"/>
+          <w:szCs w:val="19"/>
+        </w:rPr>
+        <w:t>This will execute the fault but not result in an error state because there are no zeros in the array.</w:t>
       </w:r>
     </w:p>
     <w:p>
@@ -3091,48 +3195,114 @@
           <w:sz w:val="19"/>
           <w:szCs w:val="19"/>
         </w:rPr>
-        <w:t>For the given test case below, describe the first error state. Be sure to describe the complete state. Hint: Don’t forget about the program counter.</w:t>
-      </w:r>
-    </w:p>
-    <w:p>
-      <w:pPr>
-        <w:pStyle w:val="HTMLPreformatted"/>
-        <w:shd w:val="clear" w:color="auto" w:fill="FFFFFF"/>
+        <w:t>If possible give a test case that results in an error, but not a failure. If not, briefly explain why not. Hint: Don’t forget about the program counter.</w:t>
+      </w:r>
+    </w:p>
+    <w:p>
+      <w:pPr>
+        <w:pStyle w:val="ListParagraph"/>
+        <w:numPr>
+          <w:ilvl w:val="1"/>
+          <w:numId w:val="6"/>
+        </w:numPr>
+        <w:shd w:val="clear" w:color="auto" w:fill="FFFFFF"/>
+        <w:spacing w:lineRule="auto" w:line="240" w:before="0" w:after="240"/>
+        <w:contextualSpacing/>
+        <w:rPr>
+          <w:rFonts w:ascii="Verdana" w:hAnsi="Verdana" w:eastAsia="Times New Roman" w:cs="Times New Roman"/>
+          <w:color w:val="000000"/>
+          <w:sz w:val="19"/>
+          <w:szCs w:val="19"/>
+        </w:rPr>
+      </w:pPr>
+      <w:r>
+        <w:rPr>
+          <w:rFonts w:eastAsia="Times New Roman" w:cs="Times New Roman" w:ascii="Verdana" w:hAnsi="Verdana"/>
+          <w:color w:val="000000"/>
+          <w:sz w:val="19"/>
+          <w:szCs w:val="19"/>
+        </w:rPr>
+        <w:t>Not possible, if an error state occurs then failure will also occur because zero has been counted as a positive number.</w:t>
+      </w:r>
+    </w:p>
+    <w:p>
+      <w:pPr>
+        <w:pStyle w:val="ListParagraph"/>
+        <w:numPr>
+          <w:ilvl w:val="0"/>
+          <w:numId w:val="6"/>
+        </w:numPr>
+        <w:shd w:val="clear" w:color="auto" w:fill="FFFFFF"/>
+        <w:spacing w:lineRule="auto" w:line="240" w:before="0" w:after="240"/>
+        <w:contextualSpacing/>
+        <w:rPr>
+          <w:rFonts w:ascii="Verdana" w:hAnsi="Verdana" w:eastAsia="Times New Roman" w:cs="Times New Roman"/>
+          <w:color w:val="000000"/>
+          <w:sz w:val="19"/>
+          <w:szCs w:val="19"/>
+        </w:rPr>
+      </w:pPr>
+      <w:r>
+        <w:rPr>
+          <w:rFonts w:eastAsia="Times New Roman" w:cs="Times New Roman" w:ascii="Verdana" w:hAnsi="Verdana"/>
+          <w:color w:val="000000"/>
+          <w:sz w:val="19"/>
+          <w:szCs w:val="19"/>
+        </w:rPr>
+        <w:t>For the given test case below, describe the first error state. Be sure to describe the complete state. Hint: Don’t forget about the program counter</w:t>
+      </w:r>
+    </w:p>
+    <w:p>
+      <w:pPr>
+        <w:pStyle w:val="ListParagraph"/>
+        <w:numPr>
+          <w:ilvl w:val="1"/>
+          <w:numId w:val="6"/>
+        </w:numPr>
+        <w:shd w:val="clear" w:color="auto" w:fill="FFFFFF"/>
+        <w:spacing w:lineRule="auto" w:line="240" w:before="0" w:after="240"/>
+        <w:contextualSpacing/>
+        <w:rPr>
+          <w:rFonts w:ascii="Verdana" w:hAnsi="Verdana" w:eastAsia="Times New Roman" w:cs="Times New Roman"/>
+          <w:color w:val="000000"/>
+          <w:sz w:val="19"/>
+          <w:szCs w:val="19"/>
+        </w:rPr>
+      </w:pPr>
+      <w:r>
+        <w:rPr>
+          <w:rFonts w:eastAsia="Times New Roman" w:cs="Times New Roman" w:ascii="Verdana" w:hAnsi="Verdana"/>
+          <w:color w:val="000000"/>
+          <w:sz w:val="19"/>
+          <w:szCs w:val="19"/>
+        </w:rPr>
+        <w:t>x=[-4,2,0,2], count=1, i=2,x[i]=0,x.length=4</w:t>
+      </w:r>
+    </w:p>
+    <w:p>
+      <w:pPr>
+        <w:pStyle w:val="ListParagraph"/>
+        <w:shd w:val="clear" w:color="auto" w:fill="FFFFFF"/>
+        <w:spacing w:lineRule="auto" w:line="240" w:before="0" w:after="240"/>
         <w:ind w:left="1152" w:hanging="0"/>
-        <w:rPr>
-          <w:color w:val="000000"/>
-        </w:rPr>
-      </w:pPr>
-      <w:r>
-        <w:rPr>
-          <w:i/>
-          <w:iCs/>
-          <w:color w:val="808080"/>
-        </w:rPr>
-        <w:t>x = [-4, 2, 0, 2]; Expected = 2</w:t>
-      </w:r>
-    </w:p>
-    <w:p>
-      <w:pPr>
-        <w:pStyle w:val="ListParagraph"/>
-        <w:shd w:val="clear" w:color="auto" w:fill="FFFFFF"/>
-        <w:spacing w:lineRule="auto" w:line="240" w:before="0" w:after="240"/>
-        <w:ind w:left="1152" w:hanging="0"/>
-        <w:contextualSpacing/>
-        <w:rPr>
-          <w:rFonts w:ascii="Verdana" w:hAnsi="Verdana" w:eastAsia="Times New Roman" w:cs="Times New Roman"/>
-          <w:color w:val="000000"/>
-          <w:sz w:val="19"/>
-          <w:szCs w:val="19"/>
-        </w:rPr>
-      </w:pPr>
-      <w:r>
-        <w:rPr>
-          <w:rFonts w:eastAsia="Times New Roman" w:cs="Times New Roman" w:ascii="Verdana" w:hAnsi="Verdana"/>
-          <w:color w:val="000000"/>
-          <w:sz w:val="19"/>
-          <w:szCs w:val="19"/>
-        </w:rPr>
+        <w:contextualSpacing/>
+        <w:rPr>
+          <w:rFonts w:ascii="Verdana" w:hAnsi="Verdana" w:eastAsia="Times New Roman" w:cs="Times New Roman"/>
+          <w:color w:val="000000"/>
+          <w:sz w:val="19"/>
+          <w:szCs w:val="19"/>
+        </w:rPr>
+      </w:pPr>
+      <w:r>
+        <w:rPr>
+          <w:rFonts w:eastAsia="Times New Roman" w:cs="Times New Roman" w:ascii="Verdana" w:hAnsi="Verdana"/>
+          <w:color w:val="000000"/>
+          <w:sz w:val="19"/>
+          <w:szCs w:val="19"/>
+        </w:rPr>
+      </w:r>
+      <w:r>
+        <w:br w:type="page"/>
       </w:r>
     </w:p>
     <w:p>
@@ -3489,12 +3659,22 @@
                 <w:kern w:val="0"/>
                 <w:lang w:val="en-US" w:eastAsia="en-US" w:bidi="ar-SA"/>
               </w:rPr>
-              <w:t xml:space="preserve">(x[i] &gt;= </w:t>
+              <w:t>(</w:t>
+            </w:r>
+            <w:r>
+              <w:rPr>
+                <w:color w:val="000000"/>
+                <w:kern w:val="0"/>
+                <w:shd w:fill="FFFF00" w:val="clear"/>
+                <w:lang w:val="en-US" w:eastAsia="en-US" w:bidi="ar-SA"/>
+              </w:rPr>
+              <w:t xml:space="preserve">x[i] &gt; </w:t>
             </w:r>
             <w:r>
               <w:rPr>
                 <w:color w:val="0000FF"/>
                 <w:kern w:val="0"/>
+                <w:shd w:fill="FFFF00" w:val="clear"/>
                 <w:lang w:val="en-US" w:eastAsia="en-US" w:bidi="ar-SA"/>
               </w:rPr>
               <w:t>0</w:t>
@@ -3546,7 +3726,29 @@
                 <w:kern w:val="0"/>
                 <w:lang w:val="en-US" w:eastAsia="en-US" w:bidi="ar-SA"/>
               </w:rPr>
-              <w:t>// test:  x = [-4, 2, 0, 2]; Expected = 2</w:t>
+              <w:t>// test:  x = [</w:t>
+            </w:r>
+            <w:bookmarkStart w:id="2" w:name="__DdeLink__423_1918887819"/>
+            <w:r>
+              <w:rPr>
+                <w:i/>
+                <w:iCs/>
+                <w:color w:val="808080"/>
+                <w:kern w:val="0"/>
+                <w:lang w:val="en-US" w:eastAsia="en-US" w:bidi="ar-SA"/>
+              </w:rPr>
+              <w:t>-4, 2, 0, 2</w:t>
+            </w:r>
+            <w:bookmarkEnd w:id="2"/>
+            <w:r>
+              <w:rPr>
+                <w:i/>
+                <w:iCs/>
+                <w:color w:val="808080"/>
+                <w:kern w:val="0"/>
+                <w:lang w:val="en-US" w:eastAsia="en-US" w:bidi="ar-SA"/>
+              </w:rPr>
+              <w:t>]; Expected = 2</w:t>
             </w:r>
           </w:p>
         </w:tc>
@@ -3594,6 +3796,51 @@
           <w:sz w:val="19"/>
           <w:szCs w:val="19"/>
         </w:rPr>
+        <w:drawing>
+          <wp:anchor behindDoc="0" distT="0" distB="0" distL="0" distR="0" simplePos="0" locked="0" layoutInCell="0" allowOverlap="1" relativeHeight="4">
+            <wp:simplePos x="0" y="0"/>
+            <wp:positionH relativeFrom="column">
+              <wp:align>center</wp:align>
+            </wp:positionH>
+            <wp:positionV relativeFrom="paragraph">
+              <wp:posOffset>635</wp:posOffset>
+            </wp:positionV>
+            <wp:extent cx="6858000" cy="3857625"/>
+            <wp:effectExtent l="0" t="0" r="0" b="0"/>
+            <wp:wrapSquare wrapText="largest"/>
+            <wp:docPr id="3" name="Image3" descr=""/>
+            <wp:cNvGraphicFramePr>
+              <a:graphicFrameLocks xmlns:a="http://schemas.openxmlformats.org/drawingml/2006/main" noChangeAspect="1"/>
+            </wp:cNvGraphicFramePr>
+            <a:graphic xmlns:a="http://schemas.openxmlformats.org/drawingml/2006/main">
+              <a:graphicData uri="http://schemas.openxmlformats.org/drawingml/2006/picture">
+                <pic:pic xmlns:pic="http://schemas.openxmlformats.org/drawingml/2006/picture">
+                  <pic:nvPicPr>
+                    <pic:cNvPr id="3" name="Image3" descr=""/>
+                    <pic:cNvPicPr>
+                      <a:picLocks noChangeAspect="1" noChangeArrowheads="1"/>
+                    </pic:cNvPicPr>
+                  </pic:nvPicPr>
+                  <pic:blipFill>
+                    <a:blip r:embed="rId4"/>
+                    <a:stretch>
+                      <a:fillRect/>
+                    </a:stretch>
+                  </pic:blipFill>
+                  <pic:spPr bwMode="auto">
+                    <a:xfrm>
+                      <a:off x="0" y="0"/>
+                      <a:ext cx="6858000" cy="3857625"/>
+                    </a:xfrm>
+                    <a:prstGeom prst="rect">
+                      <a:avLst/>
+                    </a:prstGeom>
+                  </pic:spPr>
+                </pic:pic>
+              </a:graphicData>
+            </a:graphic>
+          </wp:anchor>
+        </w:drawing>
       </w:r>
     </w:p>
     <w:p>
@@ -3660,94 +3907,6 @@
           <w:sz w:val="19"/>
           <w:szCs w:val="19"/>
         </w:rPr>
-      </w:r>
-    </w:p>
-    <w:p>
-      <w:pPr>
-        <w:pStyle w:val="Normal"/>
-        <w:shd w:val="clear" w:color="auto" w:fill="FFFFFF"/>
-        <w:spacing w:lineRule="auto" w:line="240" w:before="0" w:after="240"/>
-        <w:jc w:val="center"/>
-        <w:rPr>
-          <w:rFonts w:ascii="Verdana" w:hAnsi="Verdana" w:eastAsia="Times New Roman" w:cs="Times New Roman"/>
-          <w:color w:val="000000"/>
-          <w:sz w:val="19"/>
-          <w:szCs w:val="19"/>
-        </w:rPr>
-      </w:pPr>
-      <w:r>
-        <w:rPr>
-          <w:rFonts w:eastAsia="Times New Roman" w:cs="Times New Roman" w:ascii="Verdana" w:hAnsi="Verdana"/>
-          <w:color w:val="000000"/>
-          <w:sz w:val="19"/>
-          <w:szCs w:val="19"/>
-        </w:rPr>
-      </w:r>
-    </w:p>
-    <w:p>
-      <w:pPr>
-        <w:pStyle w:val="Normal"/>
-        <w:shd w:val="clear" w:color="auto" w:fill="FFFFFF"/>
-        <w:spacing w:lineRule="auto" w:line="240" w:before="0" w:after="240"/>
-        <w:jc w:val="center"/>
-        <w:rPr>
-          <w:rFonts w:ascii="Verdana" w:hAnsi="Verdana" w:eastAsia="Times New Roman" w:cs="Times New Roman"/>
-          <w:color w:val="000000"/>
-          <w:sz w:val="19"/>
-          <w:szCs w:val="19"/>
-        </w:rPr>
-      </w:pPr>
-      <w:r>
-        <w:rPr>
-          <w:rFonts w:eastAsia="Times New Roman" w:cs="Times New Roman" w:ascii="Verdana" w:hAnsi="Verdana"/>
-          <w:color w:val="000000"/>
-          <w:sz w:val="19"/>
-          <w:szCs w:val="19"/>
-        </w:rPr>
-      </w:r>
-    </w:p>
-    <w:p>
-      <w:pPr>
-        <w:pStyle w:val="Normal"/>
-        <w:shd w:val="clear" w:color="auto" w:fill="FFFFFF"/>
-        <w:spacing w:lineRule="auto" w:line="240" w:before="0" w:after="240"/>
-        <w:jc w:val="center"/>
-        <w:rPr>
-          <w:rFonts w:ascii="Verdana" w:hAnsi="Verdana" w:eastAsia="Times New Roman" w:cs="Times New Roman"/>
-          <w:color w:val="000000"/>
-          <w:sz w:val="19"/>
-          <w:szCs w:val="19"/>
-        </w:rPr>
-      </w:pPr>
-      <w:r>
-        <w:rPr>
-          <w:rFonts w:eastAsia="Times New Roman" w:cs="Times New Roman" w:ascii="Verdana" w:hAnsi="Verdana"/>
-          <w:color w:val="000000"/>
-          <w:sz w:val="19"/>
-          <w:szCs w:val="19"/>
-        </w:rPr>
-      </w:r>
-    </w:p>
-    <w:p>
-      <w:pPr>
-        <w:pStyle w:val="Normal"/>
-        <w:rPr>
-          <w:rFonts w:ascii="Verdana" w:hAnsi="Verdana" w:eastAsia="Times New Roman" w:cs="Times New Roman"/>
-          <w:color w:val="000000"/>
-          <w:sz w:val="19"/>
-          <w:szCs w:val="19"/>
-        </w:rPr>
-      </w:pPr>
-      <w:r>
-        <w:rPr>
-          <w:rFonts w:eastAsia="Times New Roman" w:cs="Times New Roman" w:ascii="Verdana" w:hAnsi="Verdana"/>
-          <w:color w:val="000000"/>
-          <w:sz w:val="19"/>
-          <w:szCs w:val="19"/>
-        </w:rPr>
-      </w:r>
-      <w:r>
-        <w:br w:type="page"/>
       </w:r>
     </w:p>
     <w:p>
@@ -3852,7 +4011,7 @@
       <w:pPr>
         <w:pStyle w:val="ListParagraph"/>
         <w:numPr>
-          <w:ilvl w:val="0"/>
+          <w:ilvl w:val="1"/>
           <w:numId w:val="7"/>
         </w:numPr>
         <w:shd w:val="clear" w:color="auto" w:fill="FFFFFF"/>
@@ -3872,7 +4031,91 @@
           <w:sz w:val="19"/>
           <w:szCs w:val="19"/>
         </w:rPr>
-        <w:t>If possible, give a test case that does not execute the fault. If not, briefly explain why not.</w:t>
+        <w:t xml:space="preserve">The if statements tries to  prevent a comma being added at end of processing, ie “,123”. The issue is that </w:t>
+      </w:r>
+      <w:r>
+        <w:rPr>
+          <w:rFonts w:eastAsia="Times New Roman" w:cs="Times New Roman" w:ascii="Verdana" w:hAnsi="Verdana"/>
+          <w:color w:val="000000"/>
+          <w:sz w:val="19"/>
+          <w:szCs w:val="19"/>
+        </w:rPr>
+        <w:t>the end of the number occurs at 0 not 1.</w:t>
+      </w:r>
+    </w:p>
+    <w:p>
+      <w:pPr>
+        <w:pStyle w:val="ListParagraph"/>
+        <w:numPr>
+          <w:ilvl w:val="1"/>
+          <w:numId w:val="7"/>
+        </w:numPr>
+        <w:shd w:val="clear" w:color="auto" w:fill="FFFFFF"/>
+        <w:spacing w:lineRule="auto" w:line="240" w:before="0" w:after="240"/>
+        <w:contextualSpacing/>
+        <w:rPr>
+          <w:rFonts w:ascii="Verdana" w:hAnsi="Verdana" w:eastAsia="Times New Roman" w:cs="Times New Roman"/>
+          <w:color w:val="000000"/>
+          <w:sz w:val="19"/>
+          <w:szCs w:val="19"/>
+        </w:rPr>
+      </w:pPr>
+      <w:r>
+        <w:rPr>
+          <w:rFonts w:eastAsia="Times New Roman" w:cs="Times New Roman" w:ascii="Verdana" w:hAnsi="Verdana"/>
+          <w:color w:val="000000"/>
+          <w:sz w:val="19"/>
+          <w:szCs w:val="19"/>
+        </w:rPr>
+        <w:t xml:space="preserve">I would change </w:t>
+        <w:tab/>
+        <w:t>if (((nDigits % 3) == 0) &amp;&amp; (</w:t>
+      </w:r>
+      <w:r>
+        <w:rPr>
+          <w:rFonts w:eastAsia="Times New Roman" w:cs="Times New Roman" w:ascii="Verdana" w:hAnsi="Verdana"/>
+          <w:color w:val="000000"/>
+          <w:sz w:val="19"/>
+          <w:szCs w:val="19"/>
+          <w:shd w:fill="FFFF00" w:val="clear"/>
+        </w:rPr>
+        <w:t>i &gt; 1</w:t>
+      </w:r>
+      <w:r>
+        <w:rPr>
+          <w:rFonts w:eastAsia="Times New Roman" w:cs="Times New Roman" w:ascii="Verdana" w:hAnsi="Verdana"/>
+          <w:color w:val="000000"/>
+          <w:sz w:val="19"/>
+          <w:szCs w:val="19"/>
+        </w:rPr>
+        <w:t xml:space="preserve">)) into </w:t>
+        <w:tab/>
+        <w:tab/>
+        <w:tab/>
+        <w:tab/>
+        <w:tab/>
+        <w:tab/>
+        <w:tab/>
+        <w:t>if (((nDigits % 3) == 0) &amp;&amp; (</w:t>
+      </w:r>
+      <w:r>
+        <w:rPr>
+          <w:rFonts w:eastAsia="Times New Roman" w:cs="Times New Roman" w:ascii="Verdana" w:hAnsi="Verdana"/>
+          <w:color w:val="000000"/>
+          <w:sz w:val="19"/>
+          <w:szCs w:val="19"/>
+          <w:shd w:fill="FFFF00" w:val="clear"/>
+        </w:rPr>
+        <w:t>i &gt; 0</w:t>
+      </w:r>
+      <w:r>
+        <w:rPr>
+          <w:rFonts w:eastAsia="Times New Roman" w:cs="Times New Roman" w:ascii="Verdana" w:hAnsi="Verdana"/>
+          <w:color w:val="000000"/>
+          <w:sz w:val="19"/>
+          <w:szCs w:val="19"/>
+        </w:rPr>
+        <w:t>)).</w:t>
       </w:r>
     </w:p>
     <w:p>
@@ -3899,7 +4142,34 @@
           <w:sz w:val="19"/>
           <w:szCs w:val="19"/>
         </w:rPr>
-        <w:t>If possible, give a test case that executes the fault, but does not result in an error state. If not, briefly explain why not.</w:t>
+        <w:t>If possible, give a test case that does not execute the fault. If not, briefly explain why not.</w:t>
+      </w:r>
+    </w:p>
+    <w:p>
+      <w:pPr>
+        <w:pStyle w:val="ListParagraph"/>
+        <w:numPr>
+          <w:ilvl w:val="1"/>
+          <w:numId w:val="7"/>
+        </w:numPr>
+        <w:shd w:val="clear" w:color="auto" w:fill="FFFFFF"/>
+        <w:spacing w:lineRule="auto" w:line="240" w:before="0" w:after="240"/>
+        <w:contextualSpacing/>
+        <w:rPr>
+          <w:rFonts w:ascii="Verdana" w:hAnsi="Verdana" w:eastAsia="Times New Roman" w:cs="Times New Roman"/>
+          <w:color w:val="000000"/>
+          <w:sz w:val="19"/>
+          <w:szCs w:val="19"/>
+        </w:rPr>
+      </w:pPr>
+      <w:r>
+        <w:rPr>
+          <w:rFonts w:eastAsia="Times New Roman" w:cs="Times New Roman" w:ascii="Verdana" w:hAnsi="Verdana"/>
+          <w:color w:val="000000"/>
+          <w:sz w:val="19"/>
+          <w:szCs w:val="19"/>
+        </w:rPr>
+        <w:t>An empty string will not execute the fault.</w:t>
       </w:r>
     </w:p>
     <w:p>
@@ -3926,11 +4196,61 @@
           <w:sz w:val="19"/>
           <w:szCs w:val="19"/>
         </w:rPr>
-        <w:t>If possible give a test case that results in an error, but not a failure. If not, briefly explain why not. Hint: Don’t forget about the program counter.</w:t>
-      </w:r>
-      <w:r>
-        <w:rPr/>
+        <w:t>If possible, give a test case that executes the fault, but does not result in an error state. If not, briefly explain why not.</w:t>
+      </w:r>
+    </w:p>
+    <w:p>
+      <w:pPr>
+        <w:pStyle w:val="ListParagraph"/>
+        <w:numPr>
+          <w:ilvl w:val="1"/>
+          <w:numId w:val="7"/>
+        </w:numPr>
+        <w:shd w:val="clear" w:color="auto" w:fill="FFFFFF"/>
+        <w:spacing w:lineRule="auto" w:line="240" w:before="0" w:after="240"/>
+        <w:contextualSpacing/>
+        <w:rPr>
+          <w:rFonts w:ascii="Verdana" w:hAnsi="Verdana" w:eastAsia="Times New Roman" w:cs="Times New Roman"/>
+          <w:color w:val="000000"/>
+          <w:sz w:val="19"/>
+          <w:szCs w:val="19"/>
+        </w:rPr>
+      </w:pPr>
+      <w:r>
+        <w:rPr>
+          <w:rFonts w:eastAsia="Times New Roman" w:cs="Times New Roman" w:ascii="Verdana" w:hAnsi="Verdana"/>
+          <w:color w:val="000000"/>
+          <w:sz w:val="19"/>
+          <w:szCs w:val="19"/>
+        </w:rPr>
+        <w:t>A</w:t>
+      </w:r>
+      <w:r>
+        <w:rPr>
+          <w:rFonts w:eastAsia="Times New Roman" w:cs="Times New Roman" w:ascii="Verdana" w:hAnsi="Verdana"/>
+          <w:color w:val="000000"/>
+          <w:sz w:val="19"/>
+          <w:szCs w:val="19"/>
+        </w:rPr>
         <w:t xml:space="preserve"> </w:t>
+      </w:r>
+      <w:r>
+        <w:rPr>
+          <w:rFonts w:eastAsia="Times New Roman" w:cs="Times New Roman" w:ascii="Verdana" w:hAnsi="Verdana"/>
+          <w:color w:val="000000"/>
+          <w:sz w:val="19"/>
+          <w:szCs w:val="19"/>
+        </w:rPr>
+        <w:t>three</w:t>
+      </w:r>
+      <w:r>
+        <w:rPr>
+          <w:rFonts w:eastAsia="Times New Roman" w:cs="Times New Roman" w:ascii="Verdana" w:hAnsi="Verdana"/>
+          <w:color w:val="000000"/>
+          <w:sz w:val="19"/>
+          <w:szCs w:val="19"/>
+        </w:rPr>
+        <w:t xml:space="preserve"> digit or less string </w:t>
       </w:r>
     </w:p>
     <w:p>
@@ -3957,48 +4277,149 @@
           <w:sz w:val="19"/>
           <w:szCs w:val="19"/>
         </w:rPr>
+        <w:t>If possible give a test case that results in an error, but not a failure. If not, briefly explain why not. Hint: Don’t forget about the program counter.</w:t>
+      </w:r>
+    </w:p>
+    <w:p>
+      <w:pPr>
+        <w:pStyle w:val="ListParagraph"/>
+        <w:numPr>
+          <w:ilvl w:val="1"/>
+          <w:numId w:val="7"/>
+        </w:numPr>
+        <w:shd w:val="clear" w:color="auto" w:fill="FFFFFF"/>
+        <w:spacing w:lineRule="auto" w:line="240" w:before="0" w:after="240"/>
+        <w:contextualSpacing/>
+        <w:rPr>
+          <w:rFonts w:ascii="Verdana" w:hAnsi="Verdana" w:eastAsia="Times New Roman" w:cs="Times New Roman"/>
+          <w:color w:val="000000"/>
+          <w:sz w:val="19"/>
+          <w:szCs w:val="19"/>
+        </w:rPr>
+      </w:pPr>
+      <w:r>
+        <w:rPr>
+          <w:rFonts w:eastAsia="Times New Roman" w:cs="Times New Roman" w:ascii="Verdana" w:hAnsi="Verdana"/>
+          <w:color w:val="000000"/>
+          <w:sz w:val="19"/>
+          <w:szCs w:val="19"/>
+        </w:rPr>
+        <w:t>If the length of the string of digits module 3 is 2 or 0 then failure is not reached.</w:t>
+      </w:r>
+    </w:p>
+    <w:p>
+      <w:pPr>
+        <w:pStyle w:val="ListParagraph"/>
+        <w:numPr>
+          <w:ilvl w:val="1"/>
+          <w:numId w:val="7"/>
+        </w:numPr>
+        <w:shd w:val="clear" w:color="auto" w:fill="FFFFFF"/>
+        <w:spacing w:lineRule="auto" w:line="240" w:before="0" w:after="240"/>
+        <w:contextualSpacing/>
+        <w:rPr>
+          <w:rFonts w:ascii="Verdana" w:hAnsi="Verdana" w:eastAsia="Times New Roman" w:cs="Times New Roman"/>
+          <w:color w:val="000000"/>
+          <w:sz w:val="19"/>
+          <w:szCs w:val="19"/>
+        </w:rPr>
+      </w:pPr>
+      <w:r>
+        <w:rPr>
+          <w:rFonts w:eastAsia="Times New Roman" w:cs="Times New Roman" w:ascii="Verdana" w:hAnsi="Verdana"/>
+          <w:color w:val="000000"/>
+          <w:sz w:val="19"/>
+          <w:szCs w:val="19"/>
+        </w:rPr>
+        <w:t>Digits=”12345”, result=”12,345”, expected=”12,345”</w:t>
+      </w:r>
+    </w:p>
+    <w:p>
+      <w:pPr>
+        <w:pStyle w:val="ListParagraph"/>
+        <w:numPr>
+          <w:ilvl w:val="0"/>
+          <w:numId w:val="7"/>
+        </w:numPr>
+        <w:shd w:val="clear" w:color="auto" w:fill="FFFFFF"/>
+        <w:spacing w:lineRule="auto" w:line="240" w:before="0" w:after="240"/>
+        <w:contextualSpacing/>
+        <w:rPr>
+          <w:rFonts w:ascii="Verdana" w:hAnsi="Verdana" w:eastAsia="Times New Roman" w:cs="Times New Roman"/>
+          <w:color w:val="000000"/>
+          <w:sz w:val="19"/>
+          <w:szCs w:val="19"/>
+        </w:rPr>
+      </w:pPr>
+      <w:r>
+        <w:rPr>
+          <w:rFonts w:eastAsia="Times New Roman" w:cs="Times New Roman" w:ascii="Verdana" w:hAnsi="Verdana"/>
+          <w:color w:val="000000"/>
+          <w:sz w:val="19"/>
+          <w:szCs w:val="19"/>
+        </w:rPr>
         <w:t>For the given test case below, describe the first error state. Be sure to describe the complete state. Hint: Don’t forget about the program counter.</w:t>
       </w:r>
     </w:p>
     <w:p>
       <w:pPr>
-        <w:pStyle w:val="HTMLPreformatted"/>
-        <w:shd w:val="clear" w:color="auto" w:fill="FFFFFF"/>
-        <w:rPr>
-          <w:color w:val="000000"/>
-        </w:rPr>
-      </w:pPr>
-      <w:r>
-        <w:rPr>
-          <w:i/>
-          <w:iCs/>
-          <w:color w:val="808080"/>
-        </w:rPr>
+        <w:pStyle w:val="ListParagraph"/>
+        <w:numPr>
+          <w:ilvl w:val="1"/>
+          <w:numId w:val="7"/>
+        </w:numPr>
+        <w:shd w:val="clear" w:color="auto" w:fill="FFFFFF"/>
+        <w:spacing w:lineRule="auto" w:line="240" w:before="0" w:after="240"/>
+        <w:contextualSpacing/>
+        <w:rPr>
+          <w:rFonts w:ascii="Verdana" w:hAnsi="Verdana" w:eastAsia="Times New Roman" w:cs="Times New Roman"/>
+          <w:color w:val="000000"/>
+          <w:sz w:val="19"/>
+          <w:szCs w:val="19"/>
+        </w:rPr>
+      </w:pPr>
+      <w:r>
+        <w:rPr>
+          <w:rFonts w:eastAsia="Times New Roman" w:cs="Times New Roman" w:ascii="Verdana" w:hAnsi="Verdana"/>
+          <w:color w:val="000000"/>
+          <w:sz w:val="19"/>
+          <w:szCs w:val="19"/>
+        </w:rPr>
+        <w:t>Digits=”1234”, result=”234”,nDigits=3,i=1</w:t>
         <w:tab/>
-        <w:t xml:space="preserve">   digits = "1234"; Expected = "1,234";</w:t>
-      </w:r>
-    </w:p>
-    <w:p>
-      <w:pPr>
-        <w:pStyle w:val="ListParagraph"/>
-        <w:shd w:val="clear" w:color="auto" w:fill="FFFFFF"/>
-        <w:spacing w:lineRule="auto" w:line="240" w:before="0" w:after="240"/>
-        <w:ind w:left="1152" w:hanging="0"/>
-        <w:contextualSpacing/>
-        <w:rPr>
-          <w:rFonts w:ascii="Verdana" w:hAnsi="Verdana" w:eastAsia="Times New Roman" w:cs="Times New Roman"/>
-          <w:color w:val="000000"/>
-          <w:sz w:val="19"/>
-          <w:szCs w:val="19"/>
-        </w:rPr>
-      </w:pPr>
-      <w:r>
-        <w:rPr>
-          <w:rFonts w:eastAsia="Times New Roman" w:cs="Times New Roman" w:ascii="Verdana" w:hAnsi="Verdana"/>
-          <w:color w:val="000000"/>
-          <w:sz w:val="19"/>
-          <w:szCs w:val="19"/>
-        </w:rPr>
+        <w:t>, Expected=”1,234”</w:t>
+      </w:r>
+    </w:p>
+    <w:p>
+      <w:pPr>
+        <w:pStyle w:val="ListParagraph"/>
+        <w:numPr>
+          <w:ilvl w:val="1"/>
+          <w:numId w:val="7"/>
+        </w:numPr>
+        <w:shd w:val="clear" w:color="auto" w:fill="FFFFFF"/>
+        <w:spacing w:lineRule="auto" w:line="240" w:before="0" w:after="240"/>
+        <w:contextualSpacing/>
+        <w:rPr>
+          <w:rFonts w:ascii="Verdana" w:hAnsi="Verdana" w:eastAsia="Times New Roman" w:cs="Times New Roman"/>
+          <w:color w:val="000000"/>
+          <w:sz w:val="19"/>
+          <w:szCs w:val="19"/>
+        </w:rPr>
+      </w:pPr>
+      <w:r>
+        <w:rPr>
+          <w:rFonts w:eastAsia="Times New Roman" w:cs="Times New Roman" w:ascii="Verdana" w:hAnsi="Verdana"/>
+          <w:color w:val="000000"/>
+          <w:sz w:val="19"/>
+          <w:szCs w:val="19"/>
+        </w:rPr>
+        <w:t>Digits=”1234”, result=”1234”,nDigits=4,i=0</w:t>
+        <w:tab/>
+        <w:t>, Expected=”1,234”</w:t>
+      </w:r>
+      <w:r>
+        <w:br w:type="page"/>
       </w:r>
     </w:p>
     <w:p>
@@ -4405,15 +4826,25 @@
                 <w:kern w:val="0"/>
                 <w:lang w:val="en-US" w:eastAsia="en-US" w:bidi="ar-SA"/>
               </w:rPr>
-              <w:t xml:space="preserve">) &amp;&amp; (i &gt; </w:t>
+              <w:t>) &amp;&amp; (</w:t>
+            </w:r>
+            <w:r>
+              <w:rPr>
+                <w:color w:val="000000"/>
+                <w:kern w:val="0"/>
+                <w:shd w:fill="FFFF00" w:val="clear"/>
+                <w:lang w:val="en-US" w:eastAsia="en-US" w:bidi="ar-SA"/>
+              </w:rPr>
+              <w:t xml:space="preserve">i &gt; </w:t>
             </w:r>
             <w:r>
               <w:rPr>
                 <w:color w:val="0000FF"/>
                 <w:kern w:val="0"/>
-                <w:lang w:val="en-US" w:eastAsia="en-US" w:bidi="ar-SA"/>
-              </w:rPr>
-              <w:t>1</w:t>
+                <w:shd w:fill="FFFF00" w:val="clear"/>
+                <w:lang w:val="en-US" w:eastAsia="en-US" w:bidi="ar-SA"/>
+              </w:rPr>
+              <w:t>0</w:t>
             </w:r>
             <w:r>
               <w:rPr>
@@ -4565,14 +4996,59 @@
           <w:sz w:val="19"/>
           <w:szCs w:val="19"/>
         </w:rPr>
-      </w:r>
-    </w:p>
-    <w:p>
-      <w:pPr>
-        <w:pStyle w:val="ListParagraph"/>
-        <w:shd w:val="clear" w:color="auto" w:fill="FFFFFF"/>
-        <w:spacing w:lineRule="auto" w:line="240" w:before="0" w:after="240"/>
-        <w:ind w:left="1224" w:hanging="0"/>
+        <w:drawing>
+          <wp:anchor behindDoc="0" distT="0" distB="0" distL="0" distR="0" simplePos="0" locked="0" layoutInCell="0" allowOverlap="1" relativeHeight="6">
+            <wp:simplePos x="0" y="0"/>
+            <wp:positionH relativeFrom="column">
+              <wp:align>center</wp:align>
+            </wp:positionH>
+            <wp:positionV relativeFrom="paragraph">
+              <wp:posOffset>635</wp:posOffset>
+            </wp:positionV>
+            <wp:extent cx="6080760" cy="3420110"/>
+            <wp:effectExtent l="0" t="0" r="0" b="0"/>
+            <wp:wrapSquare wrapText="largest"/>
+            <wp:docPr id="4" name="Image4" descr=""/>
+            <wp:cNvGraphicFramePr>
+              <a:graphicFrameLocks xmlns:a="http://schemas.openxmlformats.org/drawingml/2006/main" noChangeAspect="1"/>
+            </wp:cNvGraphicFramePr>
+            <a:graphic xmlns:a="http://schemas.openxmlformats.org/drawingml/2006/main">
+              <a:graphicData uri="http://schemas.openxmlformats.org/drawingml/2006/picture">
+                <pic:pic xmlns:pic="http://schemas.openxmlformats.org/drawingml/2006/picture">
+                  <pic:nvPicPr>
+                    <pic:cNvPr id="4" name="Image4" descr=""/>
+                    <pic:cNvPicPr>
+                      <a:picLocks noChangeAspect="1" noChangeArrowheads="1"/>
+                    </pic:cNvPicPr>
+                  </pic:nvPicPr>
+                  <pic:blipFill>
+                    <a:blip r:embed="rId5"/>
+                    <a:stretch>
+                      <a:fillRect/>
+                    </a:stretch>
+                  </pic:blipFill>
+                  <pic:spPr bwMode="auto">
+                    <a:xfrm>
+                      <a:off x="0" y="0"/>
+                      <a:ext cx="6080760" cy="3420110"/>
+                    </a:xfrm>
+                    <a:prstGeom prst="rect">
+                      <a:avLst/>
+                    </a:prstGeom>
+                  </pic:spPr>
+                </pic:pic>
+              </a:graphicData>
+            </a:graphic>
+          </wp:anchor>
+        </w:drawing>
+      </w:r>
+    </w:p>
+    <w:p>
+      <w:pPr>
+        <w:pStyle w:val="ListParagraph"/>
+        <w:shd w:val="clear" w:color="auto" w:fill="FFFFFF"/>
+        <w:spacing w:lineRule="auto" w:line="240" w:before="0" w:after="240"/>
+        <w:ind w:hanging="0"/>
         <w:contextualSpacing/>
         <w:jc w:val="center"/>
         <w:rPr>
@@ -4590,53 +5066,8 @@
           <w:szCs w:val="19"/>
         </w:rPr>
       </w:r>
-    </w:p>
-    <w:p>
-      <w:pPr>
-        <w:pStyle w:val="ListParagraph"/>
-        <w:shd w:val="clear" w:color="auto" w:fill="FFFFFF"/>
-        <w:spacing w:lineRule="auto" w:line="240" w:before="0" w:after="240"/>
-        <w:ind w:left="1224" w:hanging="0"/>
-        <w:contextualSpacing/>
-        <w:jc w:val="center"/>
-        <w:rPr>
-          <w:rFonts w:ascii="Verdana" w:hAnsi="Verdana" w:eastAsia="Times New Roman" w:cs="Times New Roman"/>
-          <w:color w:val="000000"/>
-          <w:sz w:val="19"/>
-          <w:szCs w:val="19"/>
-        </w:rPr>
-      </w:pPr>
-      <w:r>
-        <w:rPr>
-          <w:rFonts w:eastAsia="Times New Roman" w:cs="Times New Roman" w:ascii="Verdana" w:hAnsi="Verdana"/>
-          <w:color w:val="000000"/>
-          <w:sz w:val="19"/>
-          <w:szCs w:val="19"/>
-        </w:rPr>
-      </w:r>
-    </w:p>
-    <w:p>
-      <w:pPr>
-        <w:pStyle w:val="ListParagraph"/>
-        <w:shd w:val="clear" w:color="auto" w:fill="FFFFFF"/>
-        <w:spacing w:lineRule="auto" w:line="240" w:before="0" w:after="240"/>
-        <w:ind w:left="1224" w:hanging="0"/>
-        <w:contextualSpacing/>
-        <w:jc w:val="center"/>
-        <w:rPr>
-          <w:rFonts w:ascii="Verdana" w:hAnsi="Verdana" w:eastAsia="Times New Roman" w:cs="Times New Roman"/>
-          <w:color w:val="000000"/>
-          <w:sz w:val="19"/>
-          <w:szCs w:val="19"/>
-        </w:rPr>
-      </w:pPr>
-      <w:r>
-        <w:rPr>
-          <w:rFonts w:eastAsia="Times New Roman" w:cs="Times New Roman" w:ascii="Verdana" w:hAnsi="Verdana"/>
-          <w:color w:val="000000"/>
-          <w:sz w:val="19"/>
-          <w:szCs w:val="19"/>
-        </w:rPr>
+      <w:r>
+        <w:br w:type="page"/>
       </w:r>
     </w:p>
     <w:p>
@@ -4685,7 +5116,7 @@
           <w:sz w:val="19"/>
           <w:szCs w:val="19"/>
         </w:rPr>
-        <w:t xml:space="preserve">. The idea is for you to places yourself (and possibly your company) into the context described by Beizer's classification of levels of testing.  You'll receive credit if you turn in something reasonable.  If you have worked at a company that did software development, what level of test maturity do you think the company worked at? (0: testing=debugging, 1: testing shows correctness, 2: testing shows the program doesn’t work, 3: testing reduces risk, 4: testing is a mental discipline about quality)  If you have not worked at in this scenario, think about a large project you worked on as a team and answer what level of test maturity do you think that project worked at? </w:t>
+        <w:t xml:space="preserve">. The idea is for you to place yourself (and possibly your company) into the context described by Beizer's classification of levels of testing.  You'll receive credit if you turn in something reasonable.  If you have worked at a company that did software development, what level of test maturity do you think the company worked at? (0: testing=debugging, 1: testing shows correctness, 2: testing shows the program doesn’t work, 3: testing reduces risk, 4: testing is a mental discipline about quality)  If you have not worked at in this scenario, think about a large project you worked on as a team and answer what level of test maturity do you think that project worked at? </w:t>
       </w:r>
       <w:r>
         <w:rPr>
@@ -4697,6 +5128,85 @@
           <w:szCs w:val="19"/>
         </w:rPr>
         <w:t>(12 points)</w:t>
+      </w:r>
+    </w:p>
+    <w:p>
+      <w:pPr>
+        <w:pStyle w:val="ListParagraph"/>
+        <w:shd w:val="clear" w:color="auto" w:fill="FFFFFF"/>
+        <w:spacing w:lineRule="auto" w:line="480" w:before="0" w:after="240"/>
+        <w:ind w:hanging="0"/>
+        <w:contextualSpacing/>
+        <w:rPr>
+          <w:rFonts w:ascii="Liberation Sans" w:hAnsi="Liberation Sans"/>
+        </w:rPr>
+      </w:pPr>
+      <w:r>
+        <w:rPr>
+          <w:rFonts w:ascii="Liberation Sans" w:hAnsi="Liberation Sans"/>
+        </w:rPr>
+      </w:r>
+    </w:p>
+    <w:p>
+      <w:pPr>
+        <w:pStyle w:val="ListParagraph"/>
+        <w:shd w:val="clear" w:color="auto" w:fill="FFFFFF"/>
+        <w:spacing w:lineRule="auto" w:line="480" w:before="0" w:after="240"/>
+        <w:ind w:hanging="0"/>
+        <w:contextualSpacing/>
+        <w:rPr>
+          <w:rFonts w:ascii="Liberation Sans" w:hAnsi="Liberation Sans"/>
+        </w:rPr>
+      </w:pPr>
+      <w:r>
+        <w:rPr>
+          <w:rFonts w:ascii="Liberation Sans" w:hAnsi="Liberation Sans"/>
+        </w:rPr>
+        <w:tab/>
+        <w:t xml:space="preserve">There are two projects that come to mind as I have yet to work as developer in the professional sense.  In one project I incorporated Junit testing into the classes that we had constructed so that we could always tell if modifications to those classes broke the functionalilty that we had already achieved.  I think that </w:t>
+      </w:r>
+      <w:r>
+        <w:rPr>
+          <w:rFonts w:ascii="Liberation Sans" w:hAnsi="Liberation Sans"/>
+        </w:rPr>
+        <w:t xml:space="preserve">would have </w:t>
+      </w:r>
+      <w:r>
+        <w:rPr>
+          <w:rFonts w:ascii="Liberation Sans" w:hAnsi="Liberation Sans"/>
+        </w:rPr>
+        <w:t xml:space="preserve">put that project somewhere between level 2 and level 3.  The other developers did not put the same effort into testing as they never used those tests in their development process.  They hardly debugged theyre code at all which directly explained how much time we have to spend recoding the new feature that were added but broke the program in some way.  </w:t>
+      </w:r>
+      <w:r>
+        <w:rPr>
+          <w:rFonts w:ascii="Liberation Sans" w:hAnsi="Liberation Sans"/>
+        </w:rPr>
+        <w:t>On average, I would say our team mostly saw the goal of testing as debugging.</w:t>
+      </w:r>
+    </w:p>
+    <w:p>
+      <w:pPr>
+        <w:pStyle w:val="ListParagraph"/>
+        <w:shd w:val="clear" w:color="auto" w:fill="FFFFFF"/>
+        <w:spacing w:lineRule="auto" w:line="480" w:before="0" w:after="240"/>
+        <w:ind w:hanging="0"/>
+        <w:contextualSpacing/>
+        <w:rPr>
+          <w:rFonts w:ascii="Liberation Sans" w:hAnsi="Liberation Sans"/>
+        </w:rPr>
+      </w:pPr>
+      <w:r>
+        <w:rPr>
+          <w:rFonts w:ascii="Liberation Sans" w:hAnsi="Liberation Sans"/>
+        </w:rPr>
+        <w:tab/>
+        <w:t xml:space="preserve">In a second project, although we did not use any testing suite to manage our tests we each thougrougly tested our code independently.  The view we took on our testing varried from debugging, showing correctness to testing whether there were ways to break program.  I do not believe we had the mindset of reducing risk through testing.  </w:t>
+      </w:r>
+      <w:r>
+        <w:rPr>
+          <w:rFonts w:ascii="Liberation Sans" w:hAnsi="Liberation Sans"/>
+        </w:rPr>
+        <w:t>One question I have is, since we did not have a formal strategy for testing did all our individual testing fall under the auspice of debugging.</w:t>
       </w:r>
     </w:p>
     <w:p>

</xml_diff>

<commit_message>
Fixes good and bad state on problem 1
</commit_message>
<xml_diff>
--- a/assignments/HW-1/documents/HW1.docx
+++ b/assignments/HW-1/documents/HW1.docx
@@ -513,7 +513,52 @@
           <w:sz w:val="19"/>
           <w:szCs w:val="19"/>
         </w:rPr>
-        <w:t>Not possible.  When the fault is reached an error state is produced.</w:t>
+        <w:t>An e</w:t>
+      </w:r>
+      <w:r>
+        <w:rPr>
+          <w:rFonts w:eastAsia="Times New Roman" w:cs="Times New Roman" w:ascii="Verdana" w:hAnsi="Verdana"/>
+          <w:color w:val="000000"/>
+          <w:sz w:val="19"/>
+          <w:szCs w:val="19"/>
+        </w:rPr>
+        <w:t xml:space="preserve">mpty array will reach the fault but not result in an error state. </w:t>
+      </w:r>
+      <w:r>
+        <w:rPr>
+          <w:rFonts w:eastAsia="Times New Roman" w:cs="Times New Roman" w:ascii="Verdana" w:hAnsi="Verdana"/>
+          <w:color w:val="000000"/>
+          <w:sz w:val="19"/>
+          <w:szCs w:val="19"/>
+        </w:rPr>
+        <w:t>An empty array will cause i=-1 which will evaluate as false in i&gt;0 from the for loop.  The same exact state is achieved in the “good” version of the program so no error state is achieved.</w:t>
+      </w:r>
+    </w:p>
+    <w:p>
+      <w:pPr>
+        <w:pStyle w:val="ListParagraph"/>
+        <w:numPr>
+          <w:ilvl w:val="0"/>
+          <w:numId w:val="2"/>
+        </w:numPr>
+        <w:shd w:val="clear" w:color="auto" w:fill="FFFFFF"/>
+        <w:spacing w:lineRule="auto" w:line="240" w:before="0" w:after="240"/>
+        <w:contextualSpacing/>
+        <w:rPr>
+          <w:rFonts w:ascii="Verdana" w:hAnsi="Verdana" w:eastAsia="Times New Roman" w:cs="Times New Roman"/>
+          <w:color w:val="000000"/>
+          <w:sz w:val="19"/>
+          <w:szCs w:val="19"/>
+        </w:rPr>
+      </w:pPr>
+      <w:r>
+        <w:rPr>
+          <w:rFonts w:eastAsia="Times New Roman" w:cs="Times New Roman" w:ascii="Verdana" w:hAnsi="Verdana"/>
+          <w:color w:val="000000"/>
+          <w:sz w:val="19"/>
+          <w:szCs w:val="19"/>
+        </w:rPr>
+        <w:t>If possible give a test case that results in an error, but not a failure. If not, briefly explain why not. Hint: Don’t forget about the program counter.</w:t>
       </w:r>
     </w:p>
     <w:p>
@@ -540,7 +585,243 @@
           <w:sz w:val="19"/>
           <w:szCs w:val="19"/>
         </w:rPr>
-        <w:t>On second thought, and empty array will reach the fault but not result in an error state.</w:t>
+        <w:t>x=[7,15,22],y=3, expected=-1,actual=-1</w:t>
+      </w:r>
+    </w:p>
+    <w:p>
+      <w:pPr>
+        <w:pStyle w:val="ListParagraph"/>
+        <w:numPr>
+          <w:ilvl w:val="1"/>
+          <w:numId w:val="2"/>
+        </w:numPr>
+        <w:shd w:val="clear" w:color="auto" w:fill="FFFFFF"/>
+        <w:spacing w:lineRule="auto" w:line="240" w:before="0" w:after="240"/>
+        <w:contextualSpacing/>
+        <w:rPr>
+          <w:rFonts w:ascii="Verdana" w:hAnsi="Verdana" w:eastAsia="Times New Roman" w:cs="Times New Roman"/>
+          <w:color w:val="000000"/>
+          <w:sz w:val="19"/>
+          <w:szCs w:val="19"/>
+        </w:rPr>
+      </w:pPr>
+      <w:r>
+        <w:rPr>
+          <w:rFonts w:eastAsia="Times New Roman" w:cs="Times New Roman" w:ascii="Verdana" w:hAnsi="Verdana"/>
+          <w:color w:val="000000"/>
+          <w:sz w:val="19"/>
+          <w:szCs w:val="19"/>
+        </w:rPr>
+        <w:t>B</w:t>
+      </w:r>
+      <w:r>
+        <w:rPr>
+          <w:rFonts w:eastAsia="Times New Roman" w:cs="Times New Roman" w:ascii="Verdana" w:hAnsi="Verdana"/>
+          <w:color w:val="000000"/>
+          <w:sz w:val="19"/>
+          <w:szCs w:val="19"/>
+        </w:rPr>
+        <w:t>AD STATE</w:t>
+      </w:r>
+    </w:p>
+    <w:p>
+      <w:pPr>
+        <w:pStyle w:val="ListParagraph"/>
+        <w:numPr>
+          <w:ilvl w:val="1"/>
+          <w:numId w:val="2"/>
+        </w:numPr>
+        <w:shd w:val="clear" w:color="auto" w:fill="FFFFFF"/>
+        <w:spacing w:lineRule="auto" w:line="240" w:before="0" w:after="240"/>
+        <w:contextualSpacing/>
+        <w:rPr>
+          <w:rFonts w:ascii="Verdana" w:hAnsi="Verdana" w:eastAsia="Times New Roman" w:cs="Times New Roman"/>
+          <w:color w:val="000000"/>
+          <w:sz w:val="19"/>
+          <w:szCs w:val="19"/>
+        </w:rPr>
+      </w:pPr>
+      <w:r>
+        <w:rPr>
+          <w:rFonts w:eastAsia="Times New Roman" w:cs="Times New Roman" w:ascii="Verdana" w:hAnsi="Verdana"/>
+          <w:color w:val="000000"/>
+          <w:sz w:val="19"/>
+          <w:szCs w:val="19"/>
+        </w:rPr>
+        <w:t>&lt;</w:t>
+      </w:r>
+      <w:r>
+        <w:rPr>
+          <w:rFonts w:eastAsia="Times New Roman" w:cs="Times New Roman" w:ascii="Verdana" w:hAnsi="Verdana"/>
+          <w:color w:val="000000"/>
+          <w:sz w:val="19"/>
+          <w:szCs w:val="19"/>
+        </w:rPr>
+        <w:t>x=[7,15,22],y=3,i=0,x[i]=7,x.length=3,PC=[i&gt;0]&gt;</w:t>
+      </w:r>
+    </w:p>
+    <w:p>
+      <w:pPr>
+        <w:pStyle w:val="ListParagraph"/>
+        <w:numPr>
+          <w:ilvl w:val="1"/>
+          <w:numId w:val="2"/>
+        </w:numPr>
+        <w:shd w:val="clear" w:color="auto" w:fill="FFFFFF"/>
+        <w:spacing w:lineRule="auto" w:line="240" w:before="0" w:after="240"/>
+        <w:contextualSpacing/>
+        <w:rPr>
+          <w:rFonts w:ascii="Verdana" w:hAnsi="Verdana" w:eastAsia="Times New Roman" w:cs="Times New Roman"/>
+          <w:color w:val="000000"/>
+          <w:sz w:val="19"/>
+          <w:szCs w:val="19"/>
+        </w:rPr>
+      </w:pPr>
+      <w:r>
+        <w:rPr>
+          <w:rFonts w:eastAsia="Times New Roman" w:cs="Times New Roman" w:ascii="Verdana" w:hAnsi="Verdana"/>
+          <w:color w:val="000000"/>
+          <w:sz w:val="19"/>
+          <w:szCs w:val="19"/>
+        </w:rPr>
+        <w:t>&lt;x=[7,15,22],y=3,i=0,x[i]=7,x.length=3,PC=[</w:t>
+      </w:r>
+      <w:r>
+        <w:rPr>
+          <w:rFonts w:eastAsia="Times New Roman" w:cs="Times New Roman" w:ascii="Verdana" w:hAnsi="Verdana"/>
+          <w:color w:val="000000"/>
+          <w:sz w:val="19"/>
+          <w:szCs w:val="19"/>
+          <w:shd w:fill="FFFF00" w:val="clear"/>
+        </w:rPr>
+        <w:t>return -1</w:t>
+      </w:r>
+      <w:r>
+        <w:rPr>
+          <w:rFonts w:eastAsia="Times New Roman" w:cs="Times New Roman" w:ascii="Verdana" w:hAnsi="Verdana"/>
+          <w:color w:val="000000"/>
+          <w:sz w:val="19"/>
+          <w:szCs w:val="19"/>
+        </w:rPr>
+        <w:t>]&gt;</w:t>
+      </w:r>
+    </w:p>
+    <w:p>
+      <w:pPr>
+        <w:pStyle w:val="ListParagraph"/>
+        <w:numPr>
+          <w:ilvl w:val="1"/>
+          <w:numId w:val="2"/>
+        </w:numPr>
+        <w:shd w:val="clear" w:color="auto" w:fill="FFFFFF"/>
+        <w:spacing w:lineRule="auto" w:line="240" w:before="0" w:after="240"/>
+        <w:contextualSpacing/>
+        <w:rPr>
+          <w:rFonts w:ascii="Verdana" w:hAnsi="Verdana" w:eastAsia="Times New Roman" w:cs="Times New Roman"/>
+          <w:color w:val="000000"/>
+          <w:sz w:val="19"/>
+          <w:szCs w:val="19"/>
+        </w:rPr>
+      </w:pPr>
+      <w:r>
+        <w:rPr>
+          <w:rFonts w:eastAsia="Times New Roman" w:cs="Times New Roman" w:ascii="Verdana" w:hAnsi="Verdana"/>
+          <w:color w:val="000000"/>
+          <w:sz w:val="19"/>
+          <w:szCs w:val="19"/>
+        </w:rPr>
+        <w:t>G</w:t>
+      </w:r>
+      <w:r>
+        <w:rPr>
+          <w:rFonts w:eastAsia="Times New Roman" w:cs="Times New Roman" w:ascii="Verdana" w:hAnsi="Verdana"/>
+          <w:color w:val="000000"/>
+          <w:sz w:val="19"/>
+          <w:szCs w:val="19"/>
+        </w:rPr>
+        <w:t>OOD STATE</w:t>
+      </w:r>
+    </w:p>
+    <w:p>
+      <w:pPr>
+        <w:pStyle w:val="ListParagraph"/>
+        <w:numPr>
+          <w:ilvl w:val="1"/>
+          <w:numId w:val="2"/>
+        </w:numPr>
+        <w:shd w:val="clear" w:color="auto" w:fill="FFFFFF"/>
+        <w:spacing w:lineRule="auto" w:line="240" w:before="0" w:after="240"/>
+        <w:contextualSpacing/>
+        <w:rPr>
+          <w:rFonts w:ascii="Verdana" w:hAnsi="Verdana" w:eastAsia="Times New Roman" w:cs="Times New Roman"/>
+          <w:color w:val="000000"/>
+          <w:sz w:val="19"/>
+          <w:szCs w:val="19"/>
+        </w:rPr>
+      </w:pPr>
+      <w:r>
+        <w:rPr>
+          <w:rFonts w:eastAsia="Times New Roman" w:cs="Times New Roman" w:ascii="Verdana" w:hAnsi="Verdana"/>
+          <w:color w:val="000000"/>
+          <w:sz w:val="19"/>
+          <w:szCs w:val="19"/>
+        </w:rPr>
+        <w:t>&lt;</w:t>
+      </w:r>
+      <w:r>
+        <w:rPr>
+          <w:rFonts w:eastAsia="Times New Roman" w:cs="Times New Roman" w:ascii="Verdana" w:hAnsi="Verdana"/>
+          <w:color w:val="000000"/>
+          <w:sz w:val="19"/>
+          <w:szCs w:val="19"/>
+        </w:rPr>
+        <w:t>x=[7,15,22],y=3,i=0,x[i]=7,x.length=3,PC=[i&gt;=0]&gt;</w:t>
+      </w:r>
+    </w:p>
+    <w:p>
+      <w:pPr>
+        <w:pStyle w:val="ListParagraph"/>
+        <w:numPr>
+          <w:ilvl w:val="1"/>
+          <w:numId w:val="2"/>
+        </w:numPr>
+        <w:shd w:val="clear" w:color="auto" w:fill="FFFFFF"/>
+        <w:spacing w:lineRule="auto" w:line="240" w:before="0" w:after="240"/>
+        <w:contextualSpacing/>
+        <w:rPr>
+          <w:rFonts w:ascii="Verdana" w:hAnsi="Verdana" w:eastAsia="Times New Roman" w:cs="Times New Roman"/>
+          <w:color w:val="000000"/>
+          <w:sz w:val="19"/>
+          <w:szCs w:val="19"/>
+        </w:rPr>
+      </w:pPr>
+      <w:r>
+        <w:rPr>
+          <w:rFonts w:eastAsia="Times New Roman" w:cs="Times New Roman" w:ascii="Verdana" w:hAnsi="Verdana"/>
+          <w:color w:val="000000"/>
+          <w:sz w:val="19"/>
+          <w:szCs w:val="19"/>
+        </w:rPr>
+        <w:t>&lt;x=[7,15,22],y=3,i=0,x[i]=7,x.length=3,PC=[</w:t>
+      </w:r>
+      <w:r>
+        <w:rPr>
+          <w:rFonts w:eastAsia="Times New Roman" w:cs="Times New Roman" w:ascii="Verdana" w:hAnsi="Verdana"/>
+          <w:color w:val="000000"/>
+          <w:sz w:val="19"/>
+          <w:szCs w:val="19"/>
+          <w:shd w:fill="FFFF00" w:val="clear"/>
+        </w:rPr>
+        <w:t>if(x[i]==y)</w:t>
+      </w:r>
+      <w:r>
+        <w:rPr>
+          <w:rFonts w:eastAsia="Times New Roman" w:cs="Times New Roman" w:ascii="Verdana" w:hAnsi="Verdana"/>
+          <w:color w:val="000000"/>
+          <w:sz w:val="19"/>
+          <w:szCs w:val="19"/>
+        </w:rPr>
+        <w:t>]&gt;</w:t>
       </w:r>
     </w:p>
     <w:p>
@@ -567,7 +848,7 @@
           <w:sz w:val="19"/>
           <w:szCs w:val="19"/>
         </w:rPr>
-        <w:t>If possible give a test case that results in an error, but not a failure. If not, briefly explain why not. Hint: Don’t forget about the program counter.</w:t>
+        <w:t>For the given test case below, describe the first error state. Be sure to describe the complete state. Hint: Don’t forget about the program counter.</w:t>
       </w:r>
     </w:p>
     <w:p>
@@ -594,34 +875,7 @@
           <w:sz w:val="19"/>
           <w:szCs w:val="19"/>
         </w:rPr>
-        <w:t>x={0,1,2,3} and y=1, expected:1, actual:1</w:t>
-      </w:r>
-    </w:p>
-    <w:p>
-      <w:pPr>
-        <w:pStyle w:val="ListParagraph"/>
-        <w:numPr>
-          <w:ilvl w:val="0"/>
-          <w:numId w:val="2"/>
-        </w:numPr>
-        <w:shd w:val="clear" w:color="auto" w:fill="FFFFFF"/>
-        <w:spacing w:lineRule="auto" w:line="240" w:before="0" w:after="240"/>
-        <w:contextualSpacing/>
-        <w:rPr>
-          <w:rFonts w:ascii="Verdana" w:hAnsi="Verdana" w:eastAsia="Times New Roman" w:cs="Times New Roman"/>
-          <w:color w:val="000000"/>
-          <w:sz w:val="19"/>
-          <w:szCs w:val="19"/>
-        </w:rPr>
-      </w:pPr>
-      <w:r>
-        <w:rPr>
-          <w:rFonts w:eastAsia="Times New Roman" w:cs="Times New Roman" w:ascii="Verdana" w:hAnsi="Verdana"/>
-          <w:color w:val="000000"/>
-          <w:sz w:val="19"/>
-          <w:szCs w:val="19"/>
-        </w:rPr>
-        <w:t>For the given test case below, describe the first error state. Be sure to describe the complete state. Hint: Don’t forget about the program counter.</w:t>
+        <w:t>BAD STATE</w:t>
       </w:r>
     </w:p>
     <w:p>
@@ -648,7 +902,7 @@
           <w:sz w:val="19"/>
           <w:szCs w:val="19"/>
         </w:rPr>
-        <w:t>x = [2, 3, 5] and y =2, i=2,  x[i]=5, x.length=3</w:t>
+        <w:t>&lt;x=[2,3,5],y=2,i=0,x[i]=2,PC=[i&gt;0]&gt;</w:t>
       </w:r>
     </w:p>
     <w:p>
@@ -675,43 +929,7 @@
           <w:sz w:val="19"/>
           <w:szCs w:val="19"/>
         </w:rPr>
-        <w:t>x = [2, 3, 5] and y =2, i=</w:t>
-      </w:r>
-      <w:r>
-        <w:rPr>
-          <w:rFonts w:eastAsia="Times New Roman" w:cs="Times New Roman" w:ascii="Verdana" w:hAnsi="Verdana"/>
-          <w:color w:val="000000"/>
-          <w:sz w:val="19"/>
-          <w:szCs w:val="19"/>
-        </w:rPr>
-        <w:t>1</w:t>
-      </w:r>
-      <w:r>
-        <w:rPr>
-          <w:rFonts w:eastAsia="Times New Roman" w:cs="Times New Roman" w:ascii="Verdana" w:hAnsi="Verdana"/>
-          <w:color w:val="000000"/>
-          <w:sz w:val="19"/>
-          <w:szCs w:val="19"/>
-        </w:rPr>
-        <w:t>,  x[i]=</w:t>
-      </w:r>
-      <w:r>
-        <w:rPr>
-          <w:rFonts w:eastAsia="Times New Roman" w:cs="Times New Roman" w:ascii="Verdana" w:hAnsi="Verdana"/>
-          <w:color w:val="000000"/>
-          <w:sz w:val="19"/>
-          <w:szCs w:val="19"/>
-        </w:rPr>
-        <w:t>3</w:t>
-      </w:r>
-      <w:r>
-        <w:rPr>
-          <w:rFonts w:eastAsia="Times New Roman" w:cs="Times New Roman" w:ascii="Verdana" w:hAnsi="Verdana"/>
-          <w:color w:val="000000"/>
-          <w:sz w:val="19"/>
-          <w:szCs w:val="19"/>
-        </w:rPr>
-        <w:t>, x.length=3</w:t>
+        <w:t>&lt;x=[2,3,5],y=2,i=0,x[i]=2,PC=[return -1]&gt;</w:t>
       </w:r>
     </w:p>
     <w:p>
@@ -737,18 +955,8 @@
           <w:color w:val="000000"/>
           <w:sz w:val="19"/>
           <w:szCs w:val="19"/>
-          <w:shd w:fill="FFFF00" w:val="clear"/>
-        </w:rPr>
-        <w:t>i=0; 0&gt;0 false</w:t>
-      </w:r>
-      <w:r>
-        <w:rPr>
-          <w:rFonts w:eastAsia="Times New Roman" w:cs="Times New Roman" w:ascii="Verdana" w:hAnsi="Verdana"/>
-          <w:color w:val="000000"/>
-          <w:sz w:val="19"/>
-          <w:szCs w:val="19"/>
-        </w:rPr>
-        <w:t xml:space="preserve"> → return -1</w:t>
+        </w:rPr>
+        <w:t>GOOD STATE</w:t>
       </w:r>
     </w:p>
     <w:p>
@@ -775,7 +983,34 @@
           <w:sz w:val="19"/>
           <w:szCs w:val="19"/>
         </w:rPr>
-        <w:t>expected = 0, actual: -1</w:t>
+        <w:t>&lt;x=[2,3,5],y=2,i=0,x[i]=2,PC=[i&gt;=0]&gt;</w:t>
+      </w:r>
+    </w:p>
+    <w:p>
+      <w:pPr>
+        <w:pStyle w:val="ListParagraph"/>
+        <w:numPr>
+          <w:ilvl w:val="1"/>
+          <w:numId w:val="2"/>
+        </w:numPr>
+        <w:shd w:val="clear" w:color="auto" w:fill="FFFFFF"/>
+        <w:spacing w:lineRule="auto" w:line="240" w:before="0" w:after="240"/>
+        <w:contextualSpacing/>
+        <w:rPr>
+          <w:rFonts w:ascii="Verdana" w:hAnsi="Verdana" w:eastAsia="Times New Roman" w:cs="Times New Roman"/>
+          <w:color w:val="000000"/>
+          <w:sz w:val="19"/>
+          <w:szCs w:val="19"/>
+        </w:rPr>
+      </w:pPr>
+      <w:r>
+        <w:rPr>
+          <w:rFonts w:eastAsia="Times New Roman" w:cs="Times New Roman" w:ascii="Verdana" w:hAnsi="Verdana"/>
+          <w:color w:val="000000"/>
+          <w:sz w:val="19"/>
+          <w:szCs w:val="19"/>
+        </w:rPr>
+        <w:t>&lt;x=[2,3,5],y=2,i=0,x[i]=2,PC=[if(x[i]==y)]&gt;</w:t>
       </w:r>
     </w:p>
     <w:p>
@@ -4031,16 +4266,7 @@
           <w:sz w:val="19"/>
           <w:szCs w:val="19"/>
         </w:rPr>
-        <w:t xml:space="preserve">The if statements tries to  prevent a comma being added at end of processing, ie “,123”. The issue is that </w:t>
-      </w:r>
-      <w:r>
-        <w:rPr>
-          <w:rFonts w:eastAsia="Times New Roman" w:cs="Times New Roman" w:ascii="Verdana" w:hAnsi="Verdana"/>
-          <w:color w:val="000000"/>
-          <w:sz w:val="19"/>
-          <w:szCs w:val="19"/>
-        </w:rPr>
-        <w:t>the end of the number occurs at 0 not 1.</w:t>
+        <w:t>The if statements tries to  prevent a comma being added at end of processing, ie “,123”. The issue is that the end of the number occurs at 0 not 1.</w:t>
       </w:r>
     </w:p>
     <w:p>
@@ -4223,34 +4449,7 @@
           <w:sz w:val="19"/>
           <w:szCs w:val="19"/>
         </w:rPr>
-        <w:t>A</w:t>
-      </w:r>
-      <w:r>
-        <w:rPr>
-          <w:rFonts w:eastAsia="Times New Roman" w:cs="Times New Roman" w:ascii="Verdana" w:hAnsi="Verdana"/>
-          <w:color w:val="000000"/>
-          <w:sz w:val="19"/>
-          <w:szCs w:val="19"/>
-        </w:rPr>
-        <w:t xml:space="preserve"> </w:t>
-      </w:r>
-      <w:r>
-        <w:rPr>
-          <w:rFonts w:eastAsia="Times New Roman" w:cs="Times New Roman" w:ascii="Verdana" w:hAnsi="Verdana"/>
-          <w:color w:val="000000"/>
-          <w:sz w:val="19"/>
-          <w:szCs w:val="19"/>
-        </w:rPr>
-        <w:t>three</w:t>
-      </w:r>
-      <w:r>
-        <w:rPr>
-          <w:rFonts w:eastAsia="Times New Roman" w:cs="Times New Roman" w:ascii="Verdana" w:hAnsi="Verdana"/>
-          <w:color w:val="000000"/>
-          <w:sz w:val="19"/>
-          <w:szCs w:val="19"/>
-        </w:rPr>
-        <w:t xml:space="preserve"> digit or less string </w:t>
+        <w:t xml:space="preserve">A three digit or less string </w:t>
       </w:r>
     </w:p>
     <w:p>
@@ -4997,7 +5196,7 @@
           <w:szCs w:val="19"/>
         </w:rPr>
         <w:drawing>
-          <wp:anchor behindDoc="0" distT="0" distB="0" distL="0" distR="0" simplePos="0" locked="0" layoutInCell="0" allowOverlap="1" relativeHeight="6">
+          <wp:anchor behindDoc="0" distT="0" distB="0" distL="0" distR="0" simplePos="0" locked="0" layoutInCell="0" allowOverlap="1" relativeHeight="5">
             <wp:simplePos x="0" y="0"/>
             <wp:positionH relativeFrom="column">
               <wp:align>center</wp:align>
@@ -5048,7 +5247,7 @@
         <w:pStyle w:val="ListParagraph"/>
         <w:shd w:val="clear" w:color="auto" w:fill="FFFFFF"/>
         <w:spacing w:lineRule="auto" w:line="240" w:before="0" w:after="240"/>
-        <w:ind w:hanging="0"/>
+        <w:ind w:left="720" w:hanging="0"/>
         <w:contextualSpacing/>
         <w:jc w:val="center"/>
         <w:rPr>
@@ -5135,7 +5334,7 @@
         <w:pStyle w:val="ListParagraph"/>
         <w:shd w:val="clear" w:color="auto" w:fill="FFFFFF"/>
         <w:spacing w:lineRule="auto" w:line="480" w:before="0" w:after="240"/>
-        <w:ind w:hanging="0"/>
+        <w:ind w:left="720" w:hanging="0"/>
         <w:contextualSpacing/>
         <w:rPr>
           <w:rFonts w:ascii="Liberation Sans" w:hAnsi="Liberation Sans"/>
@@ -5152,7 +5351,7 @@
         <w:pStyle w:val="ListParagraph"/>
         <w:shd w:val="clear" w:color="auto" w:fill="FFFFFF"/>
         <w:spacing w:lineRule="auto" w:line="480" w:before="0" w:after="240"/>
-        <w:ind w:hanging="0"/>
+        <w:ind w:left="720" w:hanging="0"/>
         <w:contextualSpacing/>
         <w:rPr>
           <w:rFonts w:ascii="Liberation Sans" w:hAnsi="Liberation Sans"/>
@@ -5163,50 +5362,26 @@
           <w:rFonts w:ascii="Liberation Sans" w:hAnsi="Liberation Sans"/>
         </w:rPr>
         <w:tab/>
-        <w:t xml:space="preserve">There are two projects that come to mind as I have yet to work as developer in the professional sense.  In one project I incorporated Junit testing into the classes that we had constructed so that we could always tell if modifications to those classes broke the functionalilty that we had already achieved.  I think that </w:t>
-      </w:r>
-      <w:r>
+        <w:t>There are two projects that come to mind as I have yet to work as developer in the professional sense.  In one project I incorporated Junit testing into the classes that we had constructed so that we could always tell if modifications to those classes broke the functionalilty that we had already achieved.  I think that would have put that project somewhere between level 2 and level 3.  The other developers did not put the same effort into testing as they never used those tests in their development process.  They hardly debugged theyre code at all which directly explained how much time we have to spend recoding the new feature that were added but broke the program in some way.  On average, I would say our team mostly saw the goal of testing as debugging.</w:t>
+      </w:r>
+    </w:p>
+    <w:p>
+      <w:pPr>
+        <w:pStyle w:val="ListParagraph"/>
+        <w:shd w:val="clear" w:color="auto" w:fill="FFFFFF"/>
+        <w:spacing w:lineRule="auto" w:line="480" w:before="0" w:after="240"/>
+        <w:ind w:left="720" w:hanging="0"/>
+        <w:contextualSpacing/>
         <w:rPr>
           <w:rFonts w:ascii="Liberation Sans" w:hAnsi="Liberation Sans"/>
         </w:rPr>
-        <w:t xml:space="preserve">would have </w:t>
-      </w:r>
+      </w:pPr>
       <w:r>
         <w:rPr>
           <w:rFonts w:ascii="Liberation Sans" w:hAnsi="Liberation Sans"/>
         </w:rPr>
-        <w:t xml:space="preserve">put that project somewhere between level 2 and level 3.  The other developers did not put the same effort into testing as they never used those tests in their development process.  They hardly debugged theyre code at all which directly explained how much time we have to spend recoding the new feature that were added but broke the program in some way.  </w:t>
-      </w:r>
-      <w:r>
-        <w:rPr>
-          <w:rFonts w:ascii="Liberation Sans" w:hAnsi="Liberation Sans"/>
-        </w:rPr>
-        <w:t>On average, I would say our team mostly saw the goal of testing as debugging.</w:t>
-      </w:r>
-    </w:p>
-    <w:p>
-      <w:pPr>
-        <w:pStyle w:val="ListParagraph"/>
-        <w:shd w:val="clear" w:color="auto" w:fill="FFFFFF"/>
-        <w:spacing w:lineRule="auto" w:line="480" w:before="0" w:after="240"/>
-        <w:ind w:hanging="0"/>
-        <w:contextualSpacing/>
-        <w:rPr>
-          <w:rFonts w:ascii="Liberation Sans" w:hAnsi="Liberation Sans"/>
-        </w:rPr>
-      </w:pPr>
-      <w:r>
-        <w:rPr>
-          <w:rFonts w:ascii="Liberation Sans" w:hAnsi="Liberation Sans"/>
-        </w:rPr>
         <w:tab/>
-        <w:t xml:space="preserve">In a second project, although we did not use any testing suite to manage our tests we each thougrougly tested our code independently.  The view we took on our testing varried from debugging, showing correctness to testing whether there were ways to break program.  I do not believe we had the mindset of reducing risk through testing.  </w:t>
-      </w:r>
-      <w:r>
-        <w:rPr>
-          <w:rFonts w:ascii="Liberation Sans" w:hAnsi="Liberation Sans"/>
-        </w:rPr>
-        <w:t>One question I have is, since we did not have a formal strategy for testing did all our individual testing fall under the auspice of debugging.</w:t>
+        <w:t>In a second project, although we did not use any testing suite to manage our tests we each thougrougly tested our code independently.  The view we took on our testing varried from debugging, showing correctness to testing whether there were ways to break program.  I do not believe we had the mindset of reducing risk through testing.  One question I have is, since we did not have a formal strategy for testing did all our individual testing fall under the auspice of debugging.</w:t>
       </w:r>
     </w:p>
     <w:p>

</xml_diff>

<commit_message>
changed answers and added better descriptions of state
</commit_message>
<xml_diff>
--- a/assignments/HW-1/documents/HW1.docx
+++ b/assignments/HW-1/documents/HW1.docx
@@ -513,25 +513,7 @@
           <w:sz w:val="19"/>
           <w:szCs w:val="19"/>
         </w:rPr>
-        <w:t>An e</w:t>
-      </w:r>
-      <w:r>
-        <w:rPr>
-          <w:rFonts w:eastAsia="Times New Roman" w:cs="Times New Roman" w:ascii="Verdana" w:hAnsi="Verdana"/>
-          <w:color w:val="000000"/>
-          <w:sz w:val="19"/>
-          <w:szCs w:val="19"/>
-        </w:rPr>
-        <w:t xml:space="preserve">mpty array will reach the fault but not result in an error state. </w:t>
-      </w:r>
-      <w:r>
-        <w:rPr>
-          <w:rFonts w:eastAsia="Times New Roman" w:cs="Times New Roman" w:ascii="Verdana" w:hAnsi="Verdana"/>
-          <w:color w:val="000000"/>
-          <w:sz w:val="19"/>
-          <w:szCs w:val="19"/>
-        </w:rPr>
-        <w:t>An empty array will cause i=-1 which will evaluate as false in i&gt;0 from the for loop.  The same exact state is achieved in the “good” version of the program so no error state is achieved.</w:t>
+        <w:t>An empty array will reach the fault but not result in an error state. An empty array will cause i=-1 which will evaluate as false in i&gt;0 from the for loop.  The same exact state is achieved in the “good” version of the program so no error state is achieved.</w:t>
       </w:r>
     </w:p>
     <w:p>
@@ -612,16 +594,7 @@
           <w:sz w:val="19"/>
           <w:szCs w:val="19"/>
         </w:rPr>
-        <w:t>B</w:t>
-      </w:r>
-      <w:r>
-        <w:rPr>
-          <w:rFonts w:eastAsia="Times New Roman" w:cs="Times New Roman" w:ascii="Verdana" w:hAnsi="Verdana"/>
-          <w:color w:val="000000"/>
-          <w:sz w:val="19"/>
-          <w:szCs w:val="19"/>
-        </w:rPr>
-        <w:t>AD STATE</w:t>
+        <w:t>BAD STATE</w:t>
       </w:r>
     </w:p>
     <w:p>
@@ -648,16 +621,7 @@
           <w:sz w:val="19"/>
           <w:szCs w:val="19"/>
         </w:rPr>
-        <w:t>&lt;</w:t>
-      </w:r>
-      <w:r>
-        <w:rPr>
-          <w:rFonts w:eastAsia="Times New Roman" w:cs="Times New Roman" w:ascii="Verdana" w:hAnsi="Verdana"/>
-          <w:color w:val="000000"/>
-          <w:sz w:val="19"/>
-          <w:szCs w:val="19"/>
-        </w:rPr>
-        <w:t>x=[7,15,22],y=3,i=0,x[i]=7,x.length=3,PC=[i&gt;0]&gt;</w:t>
+        <w:t>&lt;x=[7,15,22],y=3,i=0,x[i]=7,x.length=3,PC=[i&gt;0]&gt;</w:t>
       </w:r>
     </w:p>
     <w:p>
@@ -730,16 +694,7 @@
           <w:sz w:val="19"/>
           <w:szCs w:val="19"/>
         </w:rPr>
-        <w:t>G</w:t>
-      </w:r>
-      <w:r>
-        <w:rPr>
-          <w:rFonts w:eastAsia="Times New Roman" w:cs="Times New Roman" w:ascii="Verdana" w:hAnsi="Verdana"/>
-          <w:color w:val="000000"/>
-          <w:sz w:val="19"/>
-          <w:szCs w:val="19"/>
-        </w:rPr>
-        <w:t>OOD STATE</w:t>
+        <w:t>GOOD STATE</w:t>
       </w:r>
     </w:p>
     <w:p>
@@ -766,16 +721,7 @@
           <w:sz w:val="19"/>
           <w:szCs w:val="19"/>
         </w:rPr>
-        <w:t>&lt;</w:t>
-      </w:r>
-      <w:r>
-        <w:rPr>
-          <w:rFonts w:eastAsia="Times New Roman" w:cs="Times New Roman" w:ascii="Verdana" w:hAnsi="Verdana"/>
-          <w:color w:val="000000"/>
-          <w:sz w:val="19"/>
-          <w:szCs w:val="19"/>
-        </w:rPr>
-        <w:t>x=[7,15,22],y=3,i=0,x[i]=7,x.length=3,PC=[i&gt;=0]&gt;</w:t>
+        <w:t>&lt;x=[7,15,22],y=3,i=0,x[i]=7,x.length=3,PC=[i&gt;=0]&gt;</w:t>
       </w:r>
     </w:p>
     <w:p>
@@ -2258,6 +2204,37 @@
       <w:pPr>
         <w:pStyle w:val="ListParagraph"/>
         <w:numPr>
+          <w:ilvl w:val="0"/>
+          <w:numId w:val="5"/>
+        </w:numPr>
+        <w:shd w:val="clear" w:color="auto" w:fill="FFFFFF"/>
+        <w:spacing w:lineRule="auto" w:line="240" w:before="0" w:after="240"/>
+        <w:contextualSpacing/>
+        <w:rPr>
+          <w:rFonts w:ascii="Verdana" w:hAnsi="Verdana" w:eastAsia="Times New Roman" w:cs="Times New Roman"/>
+          <w:color w:val="000000"/>
+          <w:sz w:val="19"/>
+          <w:szCs w:val="19"/>
+        </w:rPr>
+      </w:pPr>
+      <w:r>
+        <w:rPr>
+          <w:rFonts w:eastAsia="Times New Roman" w:cs="Times New Roman" w:ascii="Verdana" w:hAnsi="Verdana"/>
+          <w:color w:val="000000"/>
+          <w:sz w:val="19"/>
+          <w:szCs w:val="19"/>
+        </w:rPr>
+        <w:t>If possible give a test case that results in an error, but not a failure. If not, briefly explain why not. Hint: Don’t forget about the program counter.</w:t>
+      </w:r>
+      <w:r>
+        <w:rPr/>
+        <w:t xml:space="preserve"> </w:t>
+      </w:r>
+    </w:p>
+    <w:p>
+      <w:pPr>
+        <w:pStyle w:val="ListParagraph"/>
+        <w:numPr>
           <w:ilvl w:val="1"/>
           <w:numId w:val="5"/>
         </w:numPr>
@@ -2278,7 +2255,16 @@
           <w:sz w:val="19"/>
           <w:szCs w:val="19"/>
         </w:rPr>
-        <w:t>Not sure about this since the comparison is happening with refrences instead of the contents. This in and of itself might constitute an error state.</w:t>
+        <w:t>N</w:t>
+      </w:r>
+      <w:r>
+        <w:rPr>
+          <w:rFonts w:eastAsia="Times New Roman" w:cs="Times New Roman" w:ascii="Verdana" w:hAnsi="Verdana"/>
+          <w:color w:val="000000"/>
+          <w:sz w:val="19"/>
+          <w:szCs w:val="19"/>
+        </w:rPr>
+        <w:t>ot possible, an error state in this case will result in a fault.</w:t>
       </w:r>
     </w:p>
     <w:p>
@@ -2305,11 +2291,7 @@
           <w:sz w:val="19"/>
           <w:szCs w:val="19"/>
         </w:rPr>
-        <w:t>If possible give a test case that results in an error, but not a failure. If not, briefly explain why not. Hint: Don’t forget about the program counter.</w:t>
-      </w:r>
-      <w:r>
-        <w:rPr/>
-        <w:t xml:space="preserve"> </w:t>
+        <w:t>For the given test case below, describe the first error state. Be sure to describe the complete state. Hint: Don’t forget about the program counter.</w:t>
       </w:r>
     </w:p>
     <w:p>
@@ -2336,34 +2318,7 @@
           <w:sz w:val="19"/>
           <w:szCs w:val="19"/>
         </w:rPr>
-        <w:t>If the source and word are both empty strings.  The java compiler uses the same refrence for both of these literals and it ends up not producing an error state.</w:t>
-      </w:r>
-    </w:p>
-    <w:p>
-      <w:pPr>
-        <w:pStyle w:val="ListParagraph"/>
-        <w:numPr>
-          <w:ilvl w:val="0"/>
-          <w:numId w:val="5"/>
-        </w:numPr>
-        <w:shd w:val="clear" w:color="auto" w:fill="FFFFFF"/>
-        <w:spacing w:lineRule="auto" w:line="240" w:before="0" w:after="240"/>
-        <w:contextualSpacing/>
-        <w:rPr>
-          <w:rFonts w:ascii="Verdana" w:hAnsi="Verdana" w:eastAsia="Times New Roman" w:cs="Times New Roman"/>
-          <w:color w:val="000000"/>
-          <w:sz w:val="19"/>
-          <w:szCs w:val="19"/>
-        </w:rPr>
-      </w:pPr>
-      <w:r>
-        <w:rPr>
-          <w:rFonts w:eastAsia="Times New Roman" w:cs="Times New Roman" w:ascii="Verdana" w:hAnsi="Verdana"/>
-          <w:color w:val="000000"/>
-          <w:sz w:val="19"/>
-          <w:szCs w:val="19"/>
-        </w:rPr>
-        <w:t>For the given test case below, describe the first error state. Be sure to describe the complete state. Hint: Don’t forget about the program counter.</w:t>
+        <w:t>source = "What is Software Testing? Why is Software Testing so important?";word = "Software";Expected = 2</w:t>
       </w:r>
     </w:p>
     <w:p>
@@ -2390,7 +2345,7 @@
           <w:sz w:val="19"/>
           <w:szCs w:val="19"/>
         </w:rPr>
-        <w:t>source = "What is Software Testing? Why is Software Testing so important?";word = "Software";Expected = 2</w:t>
+        <w:t>str=”Software”, word=”Software”, Reference are compared and found not to be equal.</w:t>
       </w:r>
     </w:p>
     <w:p>
@@ -2417,56 +2372,452 @@
           <w:sz w:val="19"/>
           <w:szCs w:val="19"/>
         </w:rPr>
-        <w:t>str=”Software”, word=”Software”, Reference are compared and found not to be equal.</w:t>
-      </w:r>
-    </w:p>
-    <w:p>
-      <w:pPr>
-        <w:pStyle w:val="ListParagraph"/>
-        <w:numPr>
-          <w:ilvl w:val="1"/>
-          <w:numId w:val="5"/>
-        </w:numPr>
-        <w:shd w:val="clear" w:color="auto" w:fill="FFFFFF"/>
-        <w:spacing w:lineRule="auto" w:line="240" w:before="0" w:after="240"/>
-        <w:contextualSpacing/>
-        <w:rPr>
-          <w:rFonts w:ascii="Verdana" w:hAnsi="Verdana" w:eastAsia="Times New Roman" w:cs="Times New Roman"/>
-          <w:color w:val="000000"/>
-          <w:sz w:val="19"/>
-          <w:szCs w:val="19"/>
-        </w:rPr>
-      </w:pPr>
-      <w:r>
-        <w:rPr>
-          <w:rFonts w:eastAsia="Times New Roman" w:cs="Times New Roman" w:ascii="Verdana" w:hAnsi="Verdana"/>
-          <w:color w:val="000000"/>
-          <w:sz w:val="19"/>
-          <w:szCs w:val="19"/>
-        </w:rPr>
         <w:t>Count=0;</w:t>
       </w:r>
     </w:p>
     <w:p>
       <w:pPr>
         <w:pStyle w:val="ListParagraph"/>
-        <w:shd w:val="clear" w:color="auto" w:fill="FFFFFF"/>
-        <w:spacing w:lineRule="auto" w:line="240" w:before="0" w:after="240"/>
-        <w:contextualSpacing/>
-        <w:rPr>
-          <w:rFonts w:ascii="Verdana" w:hAnsi="Verdana" w:eastAsia="Times New Roman" w:cs="Times New Roman"/>
-          <w:color w:val="000000"/>
-          <w:sz w:val="19"/>
-          <w:szCs w:val="19"/>
-        </w:rPr>
-      </w:pPr>
-      <w:r>
-        <w:rPr>
-          <w:rFonts w:eastAsia="Times New Roman" w:cs="Times New Roman" w:ascii="Verdana" w:hAnsi="Verdana"/>
-          <w:color w:val="000000"/>
-          <w:sz w:val="19"/>
-          <w:szCs w:val="19"/>
-        </w:rPr>
+        <w:widowControl/>
+        <w:numPr>
+          <w:ilvl w:val="0"/>
+          <w:numId w:val="0"/>
+        </w:numPr>
+        <w:shd w:val="clear" w:color="auto" w:fill="FFFFFF"/>
+        <w:suppressAutoHyphens w:val="true"/>
+        <w:bidi w:val="0"/>
+        <w:spacing w:lineRule="auto" w:line="240" w:before="0" w:after="240"/>
+        <w:ind w:left="1512" w:right="-360" w:hanging="0"/>
+        <w:contextualSpacing/>
+        <w:jc w:val="left"/>
+        <w:rPr>
+          <w:sz w:val="19"/>
+          <w:szCs w:val="19"/>
+        </w:rPr>
+      </w:pPr>
+      <w:r>
+        <w:rPr>
+          <w:rFonts w:eastAsia="Times New Roman" w:cs="Times New Roman" w:ascii="Verdana" w:hAnsi="Verdana"/>
+          <w:color w:val="000000"/>
+          <w:sz w:val="19"/>
+          <w:szCs w:val="19"/>
+        </w:rPr>
+        <w:t>BAD STATE</w:t>
+      </w:r>
+    </w:p>
+    <w:p>
+      <w:pPr>
+        <w:pStyle w:val="ListParagraph"/>
+        <w:widowControl/>
+        <w:numPr>
+          <w:ilvl w:val="0"/>
+          <w:numId w:val="0"/>
+        </w:numPr>
+        <w:shd w:val="clear" w:color="auto" w:fill="FFFFFF"/>
+        <w:suppressAutoHyphens w:val="true"/>
+        <w:bidi w:val="0"/>
+        <w:spacing w:lineRule="auto" w:line="240" w:before="0" w:after="240"/>
+        <w:ind w:left="1512" w:right="-360" w:hanging="0"/>
+        <w:contextualSpacing/>
+        <w:jc w:val="left"/>
+        <w:rPr>
+          <w:sz w:val="19"/>
+          <w:szCs w:val="19"/>
+        </w:rPr>
+      </w:pPr>
+      <w:r>
+        <w:rPr>
+          <w:rFonts w:eastAsia="Times New Roman" w:cs="Times New Roman" w:ascii="Verdana" w:hAnsi="Verdana"/>
+          <w:color w:val="000000"/>
+          <w:sz w:val="19"/>
+          <w:szCs w:val="19"/>
+        </w:rPr>
+        <w:t>&lt;</w:t>
+      </w:r>
+      <w:r>
+        <w:rPr>
+          <w:rFonts w:eastAsia="Times New Roman" w:cs="Times New Roman" w:ascii="Verdana" w:hAnsi="Verdana"/>
+          <w:color w:val="000000"/>
+          <w:sz w:val="19"/>
+          <w:szCs w:val="19"/>
+        </w:rPr>
+        <w:t xml:space="preserve">source = "What is ...",word = "Software", </w:t>
+      </w:r>
+      <w:r>
+        <w:rPr>
+          <w:rFonts w:eastAsia="Times New Roman" w:cs="Times New Roman" w:ascii="Verdana" w:hAnsi="Verdana"/>
+          <w:color w:val="000000"/>
+          <w:sz w:val="19"/>
+          <w:szCs w:val="19"/>
+        </w:rPr>
+        <w:t>temp=[“What”,”is”,..], count=0, str=”Software”, PC=[if(word==str)]&gt;</w:t>
+      </w:r>
+    </w:p>
+    <w:p>
+      <w:pPr>
+        <w:pStyle w:val="ListParagraph"/>
+        <w:widowControl/>
+        <w:numPr>
+          <w:ilvl w:val="0"/>
+          <w:numId w:val="0"/>
+        </w:numPr>
+        <w:shd w:val="clear" w:color="auto" w:fill="FFFFFF"/>
+        <w:suppressAutoHyphens w:val="true"/>
+        <w:bidi w:val="0"/>
+        <w:spacing w:lineRule="auto" w:line="240" w:before="0" w:after="240"/>
+        <w:ind w:left="1512" w:right="-360" w:hanging="0"/>
+        <w:contextualSpacing/>
+        <w:jc w:val="left"/>
+        <w:rPr>
+          <w:sz w:val="19"/>
+          <w:szCs w:val="19"/>
+        </w:rPr>
+      </w:pPr>
+      <w:r>
+        <w:rPr>
+          <w:rFonts w:eastAsia="Times New Roman" w:cs="Times New Roman" w:ascii="Verdana" w:hAnsi="Verdana"/>
+          <w:color w:val="000000"/>
+          <w:sz w:val="19"/>
+          <w:szCs w:val="19"/>
+        </w:rPr>
+        <w:t>&lt; PC=[</w:t>
+      </w:r>
+      <w:r>
+        <w:rPr>
+          <w:rFonts w:eastAsia="Times New Roman" w:cs="Times New Roman" w:ascii="Verdana" w:hAnsi="Verdana"/>
+          <w:color w:val="000000"/>
+          <w:sz w:val="19"/>
+          <w:szCs w:val="19"/>
+          <w:shd w:fill="FFFF00" w:val="clear"/>
+        </w:rPr>
+        <w:t>for(String str: temp)</w:t>
+      </w:r>
+      <w:r>
+        <w:rPr>
+          <w:rFonts w:eastAsia="Times New Roman" w:cs="Times New Roman" w:ascii="Verdana" w:hAnsi="Verdana"/>
+          <w:color w:val="000000"/>
+          <w:sz w:val="19"/>
+          <w:szCs w:val="19"/>
+        </w:rPr>
+        <w:t>]&gt;</w:t>
+      </w:r>
+    </w:p>
+    <w:p>
+      <w:pPr>
+        <w:pStyle w:val="ListParagraph"/>
+        <w:widowControl/>
+        <w:numPr>
+          <w:ilvl w:val="0"/>
+          <w:numId w:val="0"/>
+        </w:numPr>
+        <w:shd w:val="clear" w:color="auto" w:fill="FFFFFF"/>
+        <w:suppressAutoHyphens w:val="true"/>
+        <w:bidi w:val="0"/>
+        <w:spacing w:lineRule="auto" w:line="240" w:before="0" w:after="240"/>
+        <w:ind w:left="1512" w:right="-360" w:hanging="0"/>
+        <w:contextualSpacing/>
+        <w:jc w:val="left"/>
+        <w:rPr>
+          <w:sz w:val="19"/>
+          <w:szCs w:val="19"/>
+        </w:rPr>
+      </w:pPr>
+      <w:r>
+        <w:rPr>
+          <w:rFonts w:eastAsia="Times New Roman" w:cs="Times New Roman" w:ascii="Verdana" w:hAnsi="Verdana"/>
+          <w:color w:val="000000"/>
+          <w:sz w:val="19"/>
+          <w:szCs w:val="19"/>
+        </w:rPr>
+        <w:t>&lt;str=”</w:t>
+      </w:r>
+      <w:r>
+        <w:rPr>
+          <w:rFonts w:eastAsia="Times New Roman" w:cs="Times New Roman" w:ascii="Verdana" w:hAnsi="Verdana"/>
+          <w:color w:val="000000"/>
+          <w:sz w:val="19"/>
+          <w:szCs w:val="19"/>
+        </w:rPr>
+        <w:t>Testing?</w:t>
+      </w:r>
+      <w:r>
+        <w:rPr>
+          <w:rFonts w:eastAsia="Times New Roman" w:cs="Times New Roman" w:ascii="Verdana" w:hAnsi="Verdana"/>
+          <w:color w:val="000000"/>
+          <w:sz w:val="19"/>
+          <w:szCs w:val="19"/>
+        </w:rPr>
+        <w:t>”, PC=[</w:t>
+      </w:r>
+      <w:r>
+        <w:rPr>
+          <w:rFonts w:eastAsia="Times New Roman" w:cs="Times New Roman" w:ascii="Verdana" w:hAnsi="Verdana"/>
+          <w:color w:val="000000"/>
+          <w:sz w:val="19"/>
+          <w:szCs w:val="19"/>
+          <w:shd w:fill="FFFF00" w:val="clear"/>
+        </w:rPr>
+        <w:t>if(word==str)</w:t>
+      </w:r>
+      <w:r>
+        <w:rPr>
+          <w:rFonts w:eastAsia="Times New Roman" w:cs="Times New Roman" w:ascii="Verdana" w:hAnsi="Verdana"/>
+          <w:color w:val="000000"/>
+          <w:sz w:val="19"/>
+          <w:szCs w:val="19"/>
+        </w:rPr>
+        <w:t>]&gt;</w:t>
+      </w:r>
+    </w:p>
+    <w:p>
+      <w:pPr>
+        <w:pStyle w:val="ListParagraph"/>
+        <w:widowControl/>
+        <w:numPr>
+          <w:ilvl w:val="0"/>
+          <w:numId w:val="0"/>
+        </w:numPr>
+        <w:shd w:val="clear" w:color="auto" w:fill="FFFFFF"/>
+        <w:suppressAutoHyphens w:val="true"/>
+        <w:bidi w:val="0"/>
+        <w:spacing w:lineRule="auto" w:line="240" w:before="0" w:after="240"/>
+        <w:ind w:left="1512" w:right="-360" w:hanging="0"/>
+        <w:contextualSpacing/>
+        <w:jc w:val="left"/>
+        <w:rPr>
+          <w:sz w:val="19"/>
+          <w:szCs w:val="19"/>
+        </w:rPr>
+      </w:pPr>
+      <w:r>
+        <w:rPr>
+          <w:rFonts w:eastAsia="Times New Roman" w:cs="Times New Roman" w:ascii="Verdana" w:hAnsi="Verdana"/>
+          <w:color w:val="000000"/>
+          <w:sz w:val="19"/>
+          <w:szCs w:val="19"/>
+        </w:rPr>
+        <w:t>GOOD STATE</w:t>
+      </w:r>
+    </w:p>
+    <w:p>
+      <w:pPr>
+        <w:pStyle w:val="ListParagraph"/>
+        <w:widowControl/>
+        <w:numPr>
+          <w:ilvl w:val="0"/>
+          <w:numId w:val="0"/>
+        </w:numPr>
+        <w:shd w:val="clear" w:color="auto" w:fill="FFFFFF"/>
+        <w:suppressAutoHyphens w:val="true"/>
+        <w:bidi w:val="0"/>
+        <w:spacing w:lineRule="auto" w:line="240" w:before="0" w:after="240"/>
+        <w:ind w:left="1512" w:right="-360" w:hanging="0"/>
+        <w:contextualSpacing/>
+        <w:jc w:val="left"/>
+        <w:rPr>
+          <w:sz w:val="19"/>
+          <w:szCs w:val="19"/>
+        </w:rPr>
+      </w:pPr>
+      <w:r>
+        <w:rPr>
+          <w:rFonts w:eastAsia="Times New Roman" w:cs="Times New Roman" w:ascii="Verdana" w:hAnsi="Verdana"/>
+          <w:color w:val="000000"/>
+          <w:sz w:val="19"/>
+          <w:szCs w:val="19"/>
+        </w:rPr>
+        <w:t>&lt;</w:t>
+      </w:r>
+      <w:r>
+        <w:rPr>
+          <w:rFonts w:eastAsia="Times New Roman" w:cs="Times New Roman" w:ascii="Verdana" w:hAnsi="Verdana"/>
+          <w:color w:val="000000"/>
+          <w:sz w:val="19"/>
+          <w:szCs w:val="19"/>
+        </w:rPr>
+        <w:t xml:space="preserve">source = "What is ...",word = "Software", </w:t>
+      </w:r>
+      <w:r>
+        <w:rPr>
+          <w:rFonts w:eastAsia="Times New Roman" w:cs="Times New Roman" w:ascii="Verdana" w:hAnsi="Verdana"/>
+          <w:color w:val="000000"/>
+          <w:sz w:val="19"/>
+          <w:szCs w:val="19"/>
+        </w:rPr>
+        <w:t>temp=[“What”,”is”,..], count=0, str=”Software”, PC=[if(word.equals(str))]&gt;</w:t>
+      </w:r>
+    </w:p>
+    <w:p>
+      <w:pPr>
+        <w:pStyle w:val="ListParagraph"/>
+        <w:widowControl/>
+        <w:numPr>
+          <w:ilvl w:val="0"/>
+          <w:numId w:val="0"/>
+        </w:numPr>
+        <w:shd w:val="clear" w:color="auto" w:fill="FFFFFF"/>
+        <w:suppressAutoHyphens w:val="true"/>
+        <w:bidi w:val="0"/>
+        <w:spacing w:lineRule="auto" w:line="240" w:before="0" w:after="240"/>
+        <w:ind w:left="1512" w:right="-360" w:hanging="0"/>
+        <w:contextualSpacing/>
+        <w:jc w:val="left"/>
+        <w:rPr/>
+      </w:pPr>
+      <w:r>
+        <w:rPr>
+          <w:rFonts w:eastAsia="Times New Roman" w:cs="Times New Roman" w:ascii="Verdana" w:hAnsi="Verdana"/>
+          <w:color w:val="000000"/>
+          <w:sz w:val="19"/>
+          <w:szCs w:val="19"/>
+        </w:rPr>
+        <w:t>&lt; PC=[</w:t>
+      </w:r>
+      <w:r>
+        <w:rPr>
+          <w:rFonts w:eastAsia="Times New Roman" w:cs="Times New Roman" w:ascii="Verdana" w:hAnsi="Verdana"/>
+          <w:color w:val="000000"/>
+          <w:sz w:val="19"/>
+          <w:szCs w:val="19"/>
+        </w:rPr>
+        <w:t>count++</w:t>
+      </w:r>
+      <w:r>
+        <w:rPr>
+          <w:rFonts w:eastAsia="Times New Roman" w:cs="Times New Roman" w:ascii="Verdana" w:hAnsi="Verdana"/>
+          <w:color w:val="000000"/>
+          <w:sz w:val="19"/>
+          <w:szCs w:val="19"/>
+        </w:rPr>
+        <w:t>]&gt;</w:t>
+      </w:r>
+    </w:p>
+    <w:p>
+      <w:pPr>
+        <w:pStyle w:val="ListParagraph"/>
+        <w:widowControl/>
+        <w:numPr>
+          <w:ilvl w:val="0"/>
+          <w:numId w:val="0"/>
+        </w:numPr>
+        <w:shd w:val="clear" w:color="auto" w:fill="FFFFFF"/>
+        <w:suppressAutoHyphens w:val="true"/>
+        <w:bidi w:val="0"/>
+        <w:spacing w:lineRule="auto" w:line="240" w:before="0" w:after="240"/>
+        <w:ind w:left="1512" w:right="-360" w:hanging="0"/>
+        <w:contextualSpacing/>
+        <w:jc w:val="left"/>
+        <w:rPr/>
+      </w:pPr>
+      <w:r>
+        <w:rPr>
+          <w:rFonts w:eastAsia="Times New Roman" w:cs="Times New Roman" w:ascii="Verdana" w:hAnsi="Verdana"/>
+          <w:color w:val="000000"/>
+          <w:sz w:val="19"/>
+          <w:szCs w:val="19"/>
+        </w:rPr>
+        <w:t>&lt;count=</w:t>
+      </w:r>
+      <w:r>
+        <w:rPr>
+          <w:rFonts w:eastAsia="Times New Roman" w:cs="Times New Roman" w:ascii="Verdana" w:hAnsi="Verdana"/>
+          <w:color w:val="000000"/>
+          <w:sz w:val="19"/>
+          <w:szCs w:val="19"/>
+        </w:rPr>
+        <w:t>1</w:t>
+      </w:r>
+      <w:r>
+        <w:rPr>
+          <w:rFonts w:eastAsia="Times New Roman" w:cs="Times New Roman" w:ascii="Verdana" w:hAnsi="Verdana"/>
+          <w:color w:val="000000"/>
+          <w:sz w:val="19"/>
+          <w:szCs w:val="19"/>
+        </w:rPr>
+        <w:t>, PC</w:t>
+      </w:r>
+      <w:r>
+        <w:rPr>
+          <w:rFonts w:eastAsia="Times New Roman" w:cs="Times New Roman" w:ascii="Verdana" w:hAnsi="Verdana"/>
+          <w:color w:val="000000"/>
+          <w:sz w:val="19"/>
+          <w:szCs w:val="19"/>
+          <w:shd w:fill="auto" w:val="clear"/>
+        </w:rPr>
+        <w:t>=[for(String str: temp)]&gt;</w:t>
+      </w:r>
+    </w:p>
+    <w:p>
+      <w:pPr>
+        <w:pStyle w:val="ListParagraph"/>
+        <w:widowControl/>
+        <w:numPr>
+          <w:ilvl w:val="0"/>
+          <w:numId w:val="0"/>
+        </w:numPr>
+        <w:shd w:val="clear" w:color="auto" w:fill="FFFFFF"/>
+        <w:suppressAutoHyphens w:val="true"/>
+        <w:bidi w:val="0"/>
+        <w:spacing w:lineRule="auto" w:line="240" w:before="0" w:after="240"/>
+        <w:ind w:left="1512" w:right="-360" w:hanging="0"/>
+        <w:contextualSpacing/>
+        <w:jc w:val="left"/>
+        <w:rPr>
+          <w:sz w:val="19"/>
+          <w:szCs w:val="19"/>
+          <w:shd w:fill="auto" w:val="clear"/>
+        </w:rPr>
+      </w:pPr>
+      <w:r>
+        <w:rPr>
+          <w:rFonts w:eastAsia="Times New Roman" w:cs="Times New Roman" w:ascii="Verdana" w:hAnsi="Verdana"/>
+          <w:color w:val="000000"/>
+          <w:sz w:val="19"/>
+          <w:szCs w:val="19"/>
+          <w:shd w:fill="auto" w:val="clear"/>
+        </w:rPr>
+        <w:t>&lt;str=”</w:t>
+      </w:r>
+      <w:r>
+        <w:rPr>
+          <w:rFonts w:eastAsia="Times New Roman" w:cs="Times New Roman" w:ascii="Verdana" w:hAnsi="Verdana"/>
+          <w:color w:val="000000"/>
+          <w:sz w:val="19"/>
+          <w:szCs w:val="19"/>
+          <w:shd w:fill="auto" w:val="clear"/>
+        </w:rPr>
+        <w:t>Testing?</w:t>
+      </w:r>
+      <w:r>
+        <w:rPr>
+          <w:rFonts w:eastAsia="Times New Roman" w:cs="Times New Roman" w:ascii="Verdana" w:hAnsi="Verdana"/>
+          <w:color w:val="000000"/>
+          <w:sz w:val="19"/>
+          <w:szCs w:val="19"/>
+          <w:shd w:fill="auto" w:val="clear"/>
+        </w:rPr>
+        <w:t>”, PC=[if(word.equals(str))]&gt;</w:t>
+      </w:r>
+    </w:p>
+    <w:p>
+      <w:pPr>
+        <w:pStyle w:val="ListParagraph"/>
+        <w:widowControl/>
+        <w:numPr>
+          <w:ilvl w:val="0"/>
+          <w:numId w:val="0"/>
+        </w:numPr>
+        <w:shd w:val="clear" w:color="auto" w:fill="FFFFFF"/>
+        <w:suppressAutoHyphens w:val="true"/>
+        <w:bidi w:val="0"/>
+        <w:spacing w:lineRule="auto" w:line="240" w:before="0" w:after="240"/>
+        <w:ind w:left="1512" w:right="-360" w:hanging="0"/>
+        <w:contextualSpacing/>
+        <w:jc w:val="left"/>
+        <w:rPr/>
+      </w:pPr>
+      <w:r>
+        <w:rPr/>
       </w:r>
       <w:r>
         <w:br w:type="page"/>

</xml_diff>